<commit_message>
changed date on Iteration 2
</commit_message>
<xml_diff>
--- a/Documentation/Iteration Plan 2.docx
+++ b/Documentation/Iteration Plan 2.docx
@@ -1,6 +1,6 @@
 
 <file path=word/document.xml><?xml version="1.0" encoding="utf-8"?>
-<w:document xmlns:wpc="http://schemas.microsoft.com/office/word/2010/wordprocessingCanvas" xmlns:mc="http://schemas.openxmlformats.org/markup-compatibility/2006" xmlns:o="urn:schemas-microsoft-com:office:office" xmlns:r="http://schemas.openxmlformats.org/officeDocument/2006/relationships" xmlns:m="http://schemas.openxmlformats.org/officeDocument/2006/math" xmlns:v="urn:schemas-microsoft-com:vml" xmlns:wp14="http://schemas.microsoft.com/office/word/2010/wordprocessingDrawing" xmlns:wp="http://schemas.openxmlformats.org/drawingml/2006/wordprocessingDrawing" xmlns:w10="urn:schemas-microsoft-com:office:word" xmlns:w="http://schemas.openxmlformats.org/wordprocessingml/2006/main" xmlns:w14="http://schemas.microsoft.com/office/word/2010/wordml" xmlns:w15="http://schemas.microsoft.com/office/word/2012/wordml" xmlns:wpg="http://schemas.microsoft.com/office/word/2010/wordprocessingGroup" xmlns:wpi="http://schemas.microsoft.com/office/word/2010/wordprocessingInk" xmlns:wne="http://schemas.microsoft.com/office/word/2006/wordml" xmlns:wps="http://schemas.microsoft.com/office/word/2010/wordprocessingShape" mc:Ignorable="w14 w15 wp14">
+<w:document xmlns:wpc="http://schemas.microsoft.com/office/word/2010/wordprocessingCanvas" xmlns:cx="http://schemas.microsoft.com/office/drawing/2014/chartex" xmlns:cx1="http://schemas.microsoft.com/office/drawing/2015/9/8/chartex" xmlns:cx2="http://schemas.microsoft.com/office/drawing/2015/10/21/chartex" xmlns:cx3="http://schemas.microsoft.com/office/drawing/2016/5/9/chartex" xmlns:cx4="http://schemas.microsoft.com/office/drawing/2016/5/10/chartex" xmlns:cx5="http://schemas.microsoft.com/office/drawing/2016/5/11/chartex" xmlns:cx6="http://schemas.microsoft.com/office/drawing/2016/5/12/chartex" xmlns:cx7="http://schemas.microsoft.com/office/drawing/2016/5/13/chartex" xmlns:cx8="http://schemas.microsoft.com/office/drawing/2016/5/14/chartex" xmlns:mc="http://schemas.openxmlformats.org/markup-compatibility/2006" xmlns:aink="http://schemas.microsoft.com/office/drawing/2016/ink" xmlns:am3d="http://schemas.microsoft.com/office/drawing/2017/model3d" xmlns:o="urn:schemas-microsoft-com:office:office" xmlns:r="http://schemas.openxmlformats.org/officeDocument/2006/relationships" xmlns:m="http://schemas.openxmlformats.org/officeDocument/2006/math" xmlns:v="urn:schemas-microsoft-com:vml" xmlns:wp14="http://schemas.microsoft.com/office/word/2010/wordprocessingDrawing" xmlns:wp="http://schemas.openxmlformats.org/drawingml/2006/wordprocessingDrawing" xmlns:w10="urn:schemas-microsoft-com:office:word" xmlns:w="http://schemas.openxmlformats.org/wordprocessingml/2006/main" xmlns:w14="http://schemas.microsoft.com/office/word/2010/wordml" xmlns:w15="http://schemas.microsoft.com/office/word/2012/wordml" xmlns:w16cid="http://schemas.microsoft.com/office/word/2016/wordml/cid" xmlns:w16se="http://schemas.microsoft.com/office/word/2015/wordml/symex" xmlns:wpg="http://schemas.microsoft.com/office/word/2010/wordprocessingGroup" xmlns:wpi="http://schemas.microsoft.com/office/word/2010/wordprocessingInk" xmlns:wne="http://schemas.microsoft.com/office/word/2006/wordml" xmlns:wps="http://schemas.microsoft.com/office/word/2010/wordprocessingShape" mc:Ignorable="w14 w15 w16se w16cid wp14">
   <w:body>
     <w:p>
       <w:pPr>
@@ -14,21 +14,11 @@
       <w:pPr>
         <w:pStyle w:val="Title"/>
       </w:pPr>
-      <w:r>
-        <w:fldChar w:fldCharType="begin"/>
-      </w:r>
-      <w:r>
-        <w:instrText xml:space="preserve"> TITLE  \* MERGEFORMAT </w:instrText>
-      </w:r>
-      <w:r>
-        <w:fldChar w:fldCharType="separate"/>
-      </w:r>
-      <w:r>
-        <w:t>Iteration Plan</w:t>
-      </w:r>
-      <w:r>
-        <w:fldChar w:fldCharType="end"/>
-      </w:r>
+      <w:fldSimple w:instr=" TITLE  \* MERGEFORMAT ">
+        <w:r>
+          <w:t>Iteration Plan</w:t>
+        </w:r>
+      </w:fldSimple>
       <w:r>
         <w:t xml:space="preserve"> 2</w:t>
       </w:r>
@@ -38,6 +28,8 @@
         <w:pStyle w:val="Title"/>
         <w:jc w:val="left"/>
       </w:pPr>
+      <w:bookmarkStart w:id="0" w:name="_GoBack"/>
+      <w:bookmarkEnd w:id="0"/>
     </w:p>
     <w:p>
       <w:pPr>
@@ -109,7 +101,7 @@
                 <w:bCs/>
               </w:rPr>
             </w:pPr>
-            <w:bookmarkStart w:id="0" w:name="OLE_LINK1"/>
+            <w:bookmarkStart w:id="1" w:name="OLE_LINK1"/>
             <w:r>
               <w:rPr>
                 <w:rFonts w:ascii="Arial" w:hAnsi="Arial" w:cs="Arial"/>
@@ -230,7 +222,7 @@
           </w:p>
         </w:tc>
       </w:tr>
-      <w:bookmarkEnd w:id="0"/>
+      <w:bookmarkEnd w:id="1"/>
     </w:tbl>
     <w:p>
       <w:pPr>
@@ -264,7 +256,15 @@
       </w:r>
       <w:r>
         <w:tab/>
-        <w:t>Complete your assigned high level task</w:t>
+        <w:t xml:space="preserve">Complete your assigned </w:t>
+      </w:r>
+      <w:proofErr w:type="gramStart"/>
+      <w:r>
+        <w:t>high level</w:t>
+      </w:r>
+      <w:proofErr w:type="gramEnd"/>
+      <w:r>
+        <w:t xml:space="preserve"> task</w:t>
       </w:r>
     </w:p>
     <w:p>
@@ -273,7 +273,15 @@
       </w:r>
       <w:r>
         <w:tab/>
-        <w:t>Complete your assigned low level task</w:t>
+        <w:t xml:space="preserve">Complete your assigned </w:t>
+      </w:r>
+      <w:proofErr w:type="gramStart"/>
+      <w:r>
+        <w:t>low level</w:t>
+      </w:r>
+      <w:proofErr w:type="gramEnd"/>
+      <w:r>
+        <w:t xml:space="preserve"> task</w:t>
       </w:r>
     </w:p>
     <w:p>
@@ -316,7 +324,23 @@
           <w:vanish w:val="0"/>
           <w:color w:val="auto"/>
         </w:rPr>
-        <w:t>Complete your assigned high level task</w:t>
+        <w:t xml:space="preserve">Complete your assigned </w:t>
+      </w:r>
+      <w:proofErr w:type="gramStart"/>
+      <w:r>
+        <w:rPr>
+          <w:vanish w:val="0"/>
+          <w:color w:val="auto"/>
+        </w:rPr>
+        <w:t>high level</w:t>
+      </w:r>
+      <w:proofErr w:type="gramEnd"/>
+      <w:r>
+        <w:rPr>
+          <w:vanish w:val="0"/>
+          <w:color w:val="auto"/>
+        </w:rPr>
+        <w:t xml:space="preserve"> task</w:t>
       </w:r>
     </w:p>
     <w:p>
@@ -367,7 +391,23 @@
           <w:color w:val="auto"/>
         </w:rPr>
         <w:tab/>
-        <w:t>Complete your assigned low level task</w:t>
+        <w:t xml:space="preserve">Complete your assigned </w:t>
+      </w:r>
+      <w:proofErr w:type="gramStart"/>
+      <w:r>
+        <w:rPr>
+          <w:vanish w:val="0"/>
+          <w:color w:val="auto"/>
+        </w:rPr>
+        <w:t>low level</w:t>
+      </w:r>
+      <w:proofErr w:type="gramEnd"/>
+      <w:r>
+        <w:rPr>
+          <w:vanish w:val="0"/>
+          <w:color w:val="auto"/>
+        </w:rPr>
+        <w:t xml:space="preserve"> task</w:t>
       </w:r>
     </w:p>
     <w:p>
@@ -5546,8 +5586,6 @@
           <w:cols w:space="720"/>
         </w:sectPr>
       </w:pPr>
-      <w:bookmarkStart w:id="1" w:name="_GoBack"/>
-      <w:bookmarkEnd w:id="1"/>
     </w:p>
     <w:p>
       <w:pPr>
@@ -5939,7 +5977,11 @@
         <w:t xml:space="preserve"> </w:t>
       </w:r>
       <w:r>
-        <w:t>compared to a</w:t>
+        <w:t xml:space="preserve">compared to </w:t>
+      </w:r>
+      <w:proofErr w:type="gramStart"/>
+      <w:r>
+        <w:t>a</w:t>
       </w:r>
       <w:r>
         <w:t>ctual</w:t>
@@ -5947,6 +5989,7 @@
       <w:r>
         <w:t>ly completed</w:t>
       </w:r>
+      <w:proofErr w:type="gramEnd"/>
     </w:p>
     <w:p>
       <w:pPr>
@@ -6005,7 +6048,7 @@
 </file>
 
 <file path=word/endnotes.xml><?xml version="1.0" encoding="utf-8"?>
-<w:endnotes xmlns:wpc="http://schemas.microsoft.com/office/word/2010/wordprocessingCanvas" xmlns:mc="http://schemas.openxmlformats.org/markup-compatibility/2006" xmlns:o="urn:schemas-microsoft-com:office:office" xmlns:r="http://schemas.openxmlformats.org/officeDocument/2006/relationships" xmlns:m="http://schemas.openxmlformats.org/officeDocument/2006/math" xmlns:v="urn:schemas-microsoft-com:vml" xmlns:wp14="http://schemas.microsoft.com/office/word/2010/wordprocessingDrawing" xmlns:wp="http://schemas.openxmlformats.org/drawingml/2006/wordprocessingDrawing" xmlns:w10="urn:schemas-microsoft-com:office:word" xmlns:w="http://schemas.openxmlformats.org/wordprocessingml/2006/main" xmlns:w14="http://schemas.microsoft.com/office/word/2010/wordml" xmlns:w15="http://schemas.microsoft.com/office/word/2012/wordml" xmlns:wpg="http://schemas.microsoft.com/office/word/2010/wordprocessingGroup" xmlns:wpi="http://schemas.microsoft.com/office/word/2010/wordprocessingInk" xmlns:wne="http://schemas.microsoft.com/office/word/2006/wordml" xmlns:wps="http://schemas.microsoft.com/office/word/2010/wordprocessingShape" mc:Ignorable="w14 w15 wp14">
+<w:endnotes xmlns:wpc="http://schemas.microsoft.com/office/word/2010/wordprocessingCanvas" xmlns:cx="http://schemas.microsoft.com/office/drawing/2014/chartex" xmlns:cx1="http://schemas.microsoft.com/office/drawing/2015/9/8/chartex" xmlns:cx2="http://schemas.microsoft.com/office/drawing/2015/10/21/chartex" xmlns:cx3="http://schemas.microsoft.com/office/drawing/2016/5/9/chartex" xmlns:cx4="http://schemas.microsoft.com/office/drawing/2016/5/10/chartex" xmlns:cx5="http://schemas.microsoft.com/office/drawing/2016/5/11/chartex" xmlns:cx6="http://schemas.microsoft.com/office/drawing/2016/5/12/chartex" xmlns:cx7="http://schemas.microsoft.com/office/drawing/2016/5/13/chartex" xmlns:cx8="http://schemas.microsoft.com/office/drawing/2016/5/14/chartex" xmlns:mc="http://schemas.openxmlformats.org/markup-compatibility/2006" xmlns:aink="http://schemas.microsoft.com/office/drawing/2016/ink" xmlns:am3d="http://schemas.microsoft.com/office/drawing/2017/model3d" xmlns:o="urn:schemas-microsoft-com:office:office" xmlns:r="http://schemas.openxmlformats.org/officeDocument/2006/relationships" xmlns:m="http://schemas.openxmlformats.org/officeDocument/2006/math" xmlns:v="urn:schemas-microsoft-com:vml" xmlns:wp14="http://schemas.microsoft.com/office/word/2010/wordprocessingDrawing" xmlns:wp="http://schemas.openxmlformats.org/drawingml/2006/wordprocessingDrawing" xmlns:w10="urn:schemas-microsoft-com:office:word" xmlns:w="http://schemas.openxmlformats.org/wordprocessingml/2006/main" xmlns:w14="http://schemas.microsoft.com/office/word/2010/wordml" xmlns:w15="http://schemas.microsoft.com/office/word/2012/wordml" xmlns:w16cid="http://schemas.microsoft.com/office/word/2016/wordml/cid" xmlns:w16se="http://schemas.microsoft.com/office/word/2015/wordml/symex" xmlns:wpg="http://schemas.microsoft.com/office/word/2010/wordprocessingGroup" xmlns:wpi="http://schemas.microsoft.com/office/word/2010/wordprocessingInk" xmlns:wne="http://schemas.microsoft.com/office/word/2006/wordml" xmlns:wps="http://schemas.microsoft.com/office/word/2010/wordprocessingShape" mc:Ignorable="w14 w15 w16se w16cid wp14">
   <w:endnote w:type="separator" w:id="-1">
     <w:p>
       <w:r>
@@ -6024,7 +6067,7 @@
 </file>
 
 <file path=word/footer1.xml><?xml version="1.0" encoding="utf-8"?>
-<w:ftr xmlns:wpc="http://schemas.microsoft.com/office/word/2010/wordprocessingCanvas" xmlns:mc="http://schemas.openxmlformats.org/markup-compatibility/2006" xmlns:o="urn:schemas-microsoft-com:office:office" xmlns:r="http://schemas.openxmlformats.org/officeDocument/2006/relationships" xmlns:m="http://schemas.openxmlformats.org/officeDocument/2006/math" xmlns:v="urn:schemas-microsoft-com:vml" xmlns:wp14="http://schemas.microsoft.com/office/word/2010/wordprocessingDrawing" xmlns:wp="http://schemas.openxmlformats.org/drawingml/2006/wordprocessingDrawing" xmlns:w10="urn:schemas-microsoft-com:office:word" xmlns:w="http://schemas.openxmlformats.org/wordprocessingml/2006/main" xmlns:w14="http://schemas.microsoft.com/office/word/2010/wordml" xmlns:w15="http://schemas.microsoft.com/office/word/2012/wordml" xmlns:wpg="http://schemas.microsoft.com/office/word/2010/wordprocessingGroup" xmlns:wpi="http://schemas.microsoft.com/office/word/2010/wordprocessingInk" xmlns:wne="http://schemas.microsoft.com/office/word/2006/wordml" xmlns:wps="http://schemas.microsoft.com/office/word/2010/wordprocessingShape" mc:Ignorable="w14 w15 wp14">
+<w:ftr xmlns:wpc="http://schemas.microsoft.com/office/word/2010/wordprocessingCanvas" xmlns:cx="http://schemas.microsoft.com/office/drawing/2014/chartex" xmlns:cx1="http://schemas.microsoft.com/office/drawing/2015/9/8/chartex" xmlns:cx2="http://schemas.microsoft.com/office/drawing/2015/10/21/chartex" xmlns:cx3="http://schemas.microsoft.com/office/drawing/2016/5/9/chartex" xmlns:cx4="http://schemas.microsoft.com/office/drawing/2016/5/10/chartex" xmlns:cx5="http://schemas.microsoft.com/office/drawing/2016/5/11/chartex" xmlns:cx6="http://schemas.microsoft.com/office/drawing/2016/5/12/chartex" xmlns:cx7="http://schemas.microsoft.com/office/drawing/2016/5/13/chartex" xmlns:cx8="http://schemas.microsoft.com/office/drawing/2016/5/14/chartex" xmlns:mc="http://schemas.openxmlformats.org/markup-compatibility/2006" xmlns:aink="http://schemas.microsoft.com/office/drawing/2016/ink" xmlns:am3d="http://schemas.microsoft.com/office/drawing/2017/model3d" xmlns:o="urn:schemas-microsoft-com:office:office" xmlns:r="http://schemas.openxmlformats.org/officeDocument/2006/relationships" xmlns:m="http://schemas.openxmlformats.org/officeDocument/2006/math" xmlns:v="urn:schemas-microsoft-com:vml" xmlns:wp14="http://schemas.microsoft.com/office/word/2010/wordprocessingDrawing" xmlns:wp="http://schemas.openxmlformats.org/drawingml/2006/wordprocessingDrawing" xmlns:w10="urn:schemas-microsoft-com:office:word" xmlns:w="http://schemas.openxmlformats.org/wordprocessingml/2006/main" xmlns:w14="http://schemas.microsoft.com/office/word/2010/wordml" xmlns:w15="http://schemas.microsoft.com/office/word/2012/wordml" xmlns:w16cid="http://schemas.microsoft.com/office/word/2016/wordml/cid" xmlns:w16se="http://schemas.microsoft.com/office/word/2015/wordml/symex" xmlns:wpg="http://schemas.microsoft.com/office/word/2010/wordprocessingGroup" xmlns:wpi="http://schemas.microsoft.com/office/word/2010/wordprocessingInk" xmlns:wne="http://schemas.microsoft.com/office/word/2006/wordml" xmlns:wps="http://schemas.microsoft.com/office/word/2010/wordprocessingShape" mc:Ignorable="w14 w15 w16se w16cid wp14">
   <w:tbl>
     <w:tblPr>
       <w:tblW w:w="0" w:type="auto"/>
@@ -6081,21 +6124,11 @@
           <w:r>
             <w:sym w:font="Symbol" w:char="F0D3"/>
           </w:r>
-          <w:r>
-            <w:fldChar w:fldCharType="begin"/>
-          </w:r>
-          <w:r>
-            <w:instrText xml:space="preserve"> DOCPROPERTY "Company"  \* MERGEFORMAT </w:instrText>
-          </w:r>
-          <w:r>
-            <w:fldChar w:fldCharType="separate"/>
-          </w:r>
-          <w:r>
-            <w:t>&lt;Company Name&gt;</w:t>
-          </w:r>
-          <w:r>
-            <w:fldChar w:fldCharType="end"/>
-          </w:r>
+          <w:fldSimple w:instr=" DOCPROPERTY &quot;Company&quot;  \* MERGEFORMAT ">
+            <w:r>
+              <w:t>&lt;Company Name&gt;</w:t>
+            </w:r>
+          </w:fldSimple>
           <w:r>
             <w:t xml:space="preserve">, </w:t>
           </w:r>
@@ -6217,7 +6250,7 @@
 </file>
 
 <file path=word/footnotes.xml><?xml version="1.0" encoding="utf-8"?>
-<w:footnotes xmlns:wpc="http://schemas.microsoft.com/office/word/2010/wordprocessingCanvas" xmlns:mc="http://schemas.openxmlformats.org/markup-compatibility/2006" xmlns:o="urn:schemas-microsoft-com:office:office" xmlns:r="http://schemas.openxmlformats.org/officeDocument/2006/relationships" xmlns:m="http://schemas.openxmlformats.org/officeDocument/2006/math" xmlns:v="urn:schemas-microsoft-com:vml" xmlns:wp14="http://schemas.microsoft.com/office/word/2010/wordprocessingDrawing" xmlns:wp="http://schemas.openxmlformats.org/drawingml/2006/wordprocessingDrawing" xmlns:w10="urn:schemas-microsoft-com:office:word" xmlns:w="http://schemas.openxmlformats.org/wordprocessingml/2006/main" xmlns:w14="http://schemas.microsoft.com/office/word/2010/wordml" xmlns:w15="http://schemas.microsoft.com/office/word/2012/wordml" xmlns:wpg="http://schemas.microsoft.com/office/word/2010/wordprocessingGroup" xmlns:wpi="http://schemas.microsoft.com/office/word/2010/wordprocessingInk" xmlns:wne="http://schemas.microsoft.com/office/word/2006/wordml" xmlns:wps="http://schemas.microsoft.com/office/word/2010/wordprocessingShape" mc:Ignorable="w14 w15 wp14">
+<w:footnotes xmlns:wpc="http://schemas.microsoft.com/office/word/2010/wordprocessingCanvas" xmlns:cx="http://schemas.microsoft.com/office/drawing/2014/chartex" xmlns:cx1="http://schemas.microsoft.com/office/drawing/2015/9/8/chartex" xmlns:cx2="http://schemas.microsoft.com/office/drawing/2015/10/21/chartex" xmlns:cx3="http://schemas.microsoft.com/office/drawing/2016/5/9/chartex" xmlns:cx4="http://schemas.microsoft.com/office/drawing/2016/5/10/chartex" xmlns:cx5="http://schemas.microsoft.com/office/drawing/2016/5/11/chartex" xmlns:cx6="http://schemas.microsoft.com/office/drawing/2016/5/12/chartex" xmlns:cx7="http://schemas.microsoft.com/office/drawing/2016/5/13/chartex" xmlns:cx8="http://schemas.microsoft.com/office/drawing/2016/5/14/chartex" xmlns:mc="http://schemas.openxmlformats.org/markup-compatibility/2006" xmlns:aink="http://schemas.microsoft.com/office/drawing/2016/ink" xmlns:am3d="http://schemas.microsoft.com/office/drawing/2017/model3d" xmlns:o="urn:schemas-microsoft-com:office:office" xmlns:r="http://schemas.openxmlformats.org/officeDocument/2006/relationships" xmlns:m="http://schemas.openxmlformats.org/officeDocument/2006/math" xmlns:v="urn:schemas-microsoft-com:vml" xmlns:wp14="http://schemas.microsoft.com/office/word/2010/wordprocessingDrawing" xmlns:wp="http://schemas.openxmlformats.org/drawingml/2006/wordprocessingDrawing" xmlns:w10="urn:schemas-microsoft-com:office:word" xmlns:w="http://schemas.openxmlformats.org/wordprocessingml/2006/main" xmlns:w14="http://schemas.microsoft.com/office/word/2010/wordml" xmlns:w15="http://schemas.microsoft.com/office/word/2012/wordml" xmlns:w16cid="http://schemas.microsoft.com/office/word/2016/wordml/cid" xmlns:w16se="http://schemas.microsoft.com/office/word/2015/wordml/symex" xmlns:wpg="http://schemas.microsoft.com/office/word/2010/wordprocessingGroup" xmlns:wpi="http://schemas.microsoft.com/office/word/2010/wordprocessingInk" xmlns:wne="http://schemas.microsoft.com/office/word/2006/wordml" xmlns:wps="http://schemas.microsoft.com/office/word/2010/wordprocessingShape" mc:Ignorable="w14 w15 w16se w16cid wp14">
   <w:footnote w:type="separator" w:id="-1">
     <w:p>
       <w:r>
@@ -6236,7 +6269,7 @@
 </file>
 
 <file path=word/header1.xml><?xml version="1.0" encoding="utf-8"?>
-<w:hdr xmlns:wpc="http://schemas.microsoft.com/office/word/2010/wordprocessingCanvas" xmlns:mc="http://schemas.openxmlformats.org/markup-compatibility/2006" xmlns:o="urn:schemas-microsoft-com:office:office" xmlns:r="http://schemas.openxmlformats.org/officeDocument/2006/relationships" xmlns:m="http://schemas.openxmlformats.org/officeDocument/2006/math" xmlns:v="urn:schemas-microsoft-com:vml" xmlns:wp14="http://schemas.microsoft.com/office/word/2010/wordprocessingDrawing" xmlns:wp="http://schemas.openxmlformats.org/drawingml/2006/wordprocessingDrawing" xmlns:w10="urn:schemas-microsoft-com:office:word" xmlns:w="http://schemas.openxmlformats.org/wordprocessingml/2006/main" xmlns:w14="http://schemas.microsoft.com/office/word/2010/wordml" xmlns:w15="http://schemas.microsoft.com/office/word/2012/wordml" xmlns:wpg="http://schemas.microsoft.com/office/word/2010/wordprocessingGroup" xmlns:wpi="http://schemas.microsoft.com/office/word/2010/wordprocessingInk" xmlns:wne="http://schemas.microsoft.com/office/word/2006/wordml" xmlns:wps="http://schemas.microsoft.com/office/word/2010/wordprocessingShape" mc:Ignorable="w14 w15 wp14">
+<w:hdr xmlns:wpc="http://schemas.microsoft.com/office/word/2010/wordprocessingCanvas" xmlns:cx="http://schemas.microsoft.com/office/drawing/2014/chartex" xmlns:cx1="http://schemas.microsoft.com/office/drawing/2015/9/8/chartex" xmlns:cx2="http://schemas.microsoft.com/office/drawing/2015/10/21/chartex" xmlns:cx3="http://schemas.microsoft.com/office/drawing/2016/5/9/chartex" xmlns:cx4="http://schemas.microsoft.com/office/drawing/2016/5/10/chartex" xmlns:cx5="http://schemas.microsoft.com/office/drawing/2016/5/11/chartex" xmlns:cx6="http://schemas.microsoft.com/office/drawing/2016/5/12/chartex" xmlns:cx7="http://schemas.microsoft.com/office/drawing/2016/5/13/chartex" xmlns:cx8="http://schemas.microsoft.com/office/drawing/2016/5/14/chartex" xmlns:mc="http://schemas.openxmlformats.org/markup-compatibility/2006" xmlns:aink="http://schemas.microsoft.com/office/drawing/2016/ink" xmlns:am3d="http://schemas.microsoft.com/office/drawing/2017/model3d" xmlns:o="urn:schemas-microsoft-com:office:office" xmlns:r="http://schemas.openxmlformats.org/officeDocument/2006/relationships" xmlns:m="http://schemas.openxmlformats.org/officeDocument/2006/math" xmlns:v="urn:schemas-microsoft-com:vml" xmlns:wp14="http://schemas.microsoft.com/office/word/2010/wordprocessingDrawing" xmlns:wp="http://schemas.openxmlformats.org/drawingml/2006/wordprocessingDrawing" xmlns:w10="urn:schemas-microsoft-com:office:word" xmlns:w="http://schemas.openxmlformats.org/wordprocessingml/2006/main" xmlns:w14="http://schemas.microsoft.com/office/word/2010/wordml" xmlns:w15="http://schemas.microsoft.com/office/word/2012/wordml" xmlns:w16cid="http://schemas.microsoft.com/office/word/2016/wordml/cid" xmlns:w16se="http://schemas.microsoft.com/office/word/2015/wordml/symex" xmlns:wpg="http://schemas.microsoft.com/office/word/2010/wordprocessingGroup" xmlns:wpi="http://schemas.microsoft.com/office/word/2010/wordprocessingInk" xmlns:wne="http://schemas.microsoft.com/office/word/2006/wordml" xmlns:wps="http://schemas.microsoft.com/office/word/2010/wordprocessingShape" mc:Ignorable="w14 w15 w16se w16cid wp14">
   <w:tbl>
     <w:tblPr>
       <w:tblW w:w="0" w:type="auto"/>
@@ -6294,21 +6327,11 @@
           <w:tcW w:w="6379" w:type="dxa"/>
         </w:tcPr>
         <w:p>
-          <w:r>
-            <w:fldChar w:fldCharType="begin"/>
-          </w:r>
-          <w:r>
-            <w:instrText xml:space="preserve"> TITLE  \* MERGEFORMAT </w:instrText>
-          </w:r>
-          <w:r>
-            <w:fldChar w:fldCharType="separate"/>
-          </w:r>
-          <w:r>
-            <w:t>Iteration Plan</w:t>
-          </w:r>
-          <w:r>
-            <w:fldChar w:fldCharType="end"/>
-          </w:r>
+          <w:fldSimple w:instr=" TITLE  \* MERGEFORMAT ">
+            <w:r>
+              <w:t>Iteration Plan</w:t>
+            </w:r>
+          </w:fldSimple>
         </w:p>
       </w:tc>
       <w:tc>
@@ -6320,7 +6343,13 @@
             <w:t xml:space="preserve">  Date:  </w:t>
           </w:r>
           <w:r>
-            <w:t>March 26, 2018</w:t>
+            <w:t xml:space="preserve">March </w:t>
+          </w:r>
+          <w:r>
+            <w:t>29</w:t>
+          </w:r>
+          <w:r>
+            <w:t>, 2018</w:t>
           </w:r>
         </w:p>
       </w:tc>
@@ -6335,7 +6364,7 @@
 </file>
 
 <file path=word/numbering.xml><?xml version="1.0" encoding="utf-8"?>
-<w:numbering xmlns:wpc="http://schemas.microsoft.com/office/word/2010/wordprocessingCanvas" xmlns:mc="http://schemas.openxmlformats.org/markup-compatibility/2006" xmlns:o="urn:schemas-microsoft-com:office:office" xmlns:r="http://schemas.openxmlformats.org/officeDocument/2006/relationships" xmlns:m="http://schemas.openxmlformats.org/officeDocument/2006/math" xmlns:v="urn:schemas-microsoft-com:vml" xmlns:wp14="http://schemas.microsoft.com/office/word/2010/wordprocessingDrawing" xmlns:wp="http://schemas.openxmlformats.org/drawingml/2006/wordprocessingDrawing" xmlns:w10="urn:schemas-microsoft-com:office:word" xmlns:w="http://schemas.openxmlformats.org/wordprocessingml/2006/main" xmlns:w14="http://schemas.microsoft.com/office/word/2010/wordml" xmlns:w15="http://schemas.microsoft.com/office/word/2012/wordml" xmlns:wpg="http://schemas.microsoft.com/office/word/2010/wordprocessingGroup" xmlns:wpi="http://schemas.microsoft.com/office/word/2010/wordprocessingInk" xmlns:wne="http://schemas.microsoft.com/office/word/2006/wordml" xmlns:wps="http://schemas.microsoft.com/office/word/2010/wordprocessingShape" mc:Ignorable="w14 w15 wp14">
+<w:numbering xmlns:wpc="http://schemas.microsoft.com/office/word/2010/wordprocessingCanvas" xmlns:cx="http://schemas.microsoft.com/office/drawing/2014/chartex" xmlns:cx1="http://schemas.microsoft.com/office/drawing/2015/9/8/chartex" xmlns:cx2="http://schemas.microsoft.com/office/drawing/2015/10/21/chartex" xmlns:cx3="http://schemas.microsoft.com/office/drawing/2016/5/9/chartex" xmlns:cx4="http://schemas.microsoft.com/office/drawing/2016/5/10/chartex" xmlns:cx5="http://schemas.microsoft.com/office/drawing/2016/5/11/chartex" xmlns:cx6="http://schemas.microsoft.com/office/drawing/2016/5/12/chartex" xmlns:cx7="http://schemas.microsoft.com/office/drawing/2016/5/13/chartex" xmlns:cx8="http://schemas.microsoft.com/office/drawing/2016/5/14/chartex" xmlns:mc="http://schemas.openxmlformats.org/markup-compatibility/2006" xmlns:aink="http://schemas.microsoft.com/office/drawing/2016/ink" xmlns:am3d="http://schemas.microsoft.com/office/drawing/2017/model3d" xmlns:o="urn:schemas-microsoft-com:office:office" xmlns:r="http://schemas.openxmlformats.org/officeDocument/2006/relationships" xmlns:m="http://schemas.openxmlformats.org/officeDocument/2006/math" xmlns:v="urn:schemas-microsoft-com:vml" xmlns:wp14="http://schemas.microsoft.com/office/word/2010/wordprocessingDrawing" xmlns:wp="http://schemas.openxmlformats.org/drawingml/2006/wordprocessingDrawing" xmlns:w10="urn:schemas-microsoft-com:office:word" xmlns:w="http://schemas.openxmlformats.org/wordprocessingml/2006/main" xmlns:w14="http://schemas.microsoft.com/office/word/2010/wordml" xmlns:w15="http://schemas.microsoft.com/office/word/2012/wordml" xmlns:w16cid="http://schemas.microsoft.com/office/word/2016/wordml/cid" xmlns:w16se="http://schemas.microsoft.com/office/word/2015/wordml/symex" xmlns:wpg="http://schemas.microsoft.com/office/word/2010/wordprocessingGroup" xmlns:wpi="http://schemas.microsoft.com/office/word/2010/wordprocessingInk" xmlns:wne="http://schemas.microsoft.com/office/word/2006/wordml" xmlns:wps="http://schemas.microsoft.com/office/word/2010/wordprocessingShape" mc:Ignorable="w14 w15 w16se w16cid wp14">
   <w:abstractNum w:abstractNumId="0" w15:restartNumberingAfterBreak="0">
     <w:nsid w:val="FFFFFFFB"/>
     <w:multiLevelType w:val="multilevel"/>
@@ -9209,7 +9238,7 @@
 </file>
 
 <file path=word/styles.xml><?xml version="1.0" encoding="utf-8"?>
-<w:styles xmlns:mc="http://schemas.openxmlformats.org/markup-compatibility/2006" xmlns:r="http://schemas.openxmlformats.org/officeDocument/2006/relationships" xmlns:w="http://schemas.openxmlformats.org/wordprocessingml/2006/main" xmlns:w14="http://schemas.microsoft.com/office/word/2010/wordml" xmlns:w15="http://schemas.microsoft.com/office/word/2012/wordml" mc:Ignorable="w14 w15">
+<w:styles xmlns:mc="http://schemas.openxmlformats.org/markup-compatibility/2006" xmlns:r="http://schemas.openxmlformats.org/officeDocument/2006/relationships" xmlns:w="http://schemas.openxmlformats.org/wordprocessingml/2006/main" xmlns:w14="http://schemas.microsoft.com/office/word/2010/wordml" xmlns:w15="http://schemas.microsoft.com/office/word/2012/wordml" xmlns:w16cid="http://schemas.microsoft.com/office/word/2016/wordml/cid" xmlns:w16se="http://schemas.microsoft.com/office/word/2015/wordml/symex" mc:Ignorable="w14 w15 w16se w16cid">
   <w:docDefaults>
     <w:rPrDefault>
       <w:rPr>
@@ -9219,7 +9248,7 @@
     </w:rPrDefault>
     <w:pPrDefault/>
   </w:docDefaults>
-  <w:latentStyles w:defLockedState="0" w:defUIPriority="99" w:defSemiHidden="0" w:defUnhideWhenUsed="0" w:defQFormat="0" w:count="371">
+  <w:latentStyles w:defLockedState="0" w:defUIPriority="99" w:defSemiHidden="0" w:defUnhideWhenUsed="0" w:defQFormat="0" w:count="375">
     <w:lsdException w:name="Normal" w:uiPriority="0" w:qFormat="1"/>
     <w:lsdException w:name="heading 1" w:uiPriority="9" w:qFormat="1"/>
     <w:lsdException w:name="heading 2" w:uiPriority="9" w:qFormat="1"/>
@@ -9325,7 +9354,6 @@
     <w:lsdException w:name="HTML Sample" w:semiHidden="1" w:unhideWhenUsed="1"/>
     <w:lsdException w:name="HTML Typewriter" w:semiHidden="1" w:unhideWhenUsed="1"/>
     <w:lsdException w:name="HTML Variable" w:semiHidden="1" w:unhideWhenUsed="1"/>
-    <w:lsdException w:name="Normal Table" w:semiHidden="1" w:unhideWhenUsed="1"/>
     <w:lsdException w:name="annotation subject" w:semiHidden="1" w:unhideWhenUsed="1"/>
     <w:lsdException w:name="No List" w:semiHidden="1" w:unhideWhenUsed="1"/>
     <w:lsdException w:name="Outline List 1" w:semiHidden="1" w:unhideWhenUsed="1"/>
@@ -9369,10 +9397,8 @@
     <w:lsdException w:name="Table Elegant" w:semiHidden="1" w:unhideWhenUsed="1"/>
     <w:lsdException w:name="Table Professional" w:semiHidden="1" w:unhideWhenUsed="1"/>
     <w:lsdException w:name="Table Subtle 1" w:semiHidden="1" w:unhideWhenUsed="1"/>
-    <w:lsdException w:name="Table Subtle 2" w:semiHidden="1" w:unhideWhenUsed="1"/>
     <w:lsdException w:name="Table Web 1" w:semiHidden="1" w:unhideWhenUsed="1"/>
     <w:lsdException w:name="Table Web 2" w:semiHidden="1" w:unhideWhenUsed="1"/>
-    <w:lsdException w:name="Table Web 3" w:semiHidden="1" w:unhideWhenUsed="1"/>
     <w:lsdException w:name="Balloon Text" w:semiHidden="1" w:unhideWhenUsed="1"/>
     <w:lsdException w:name="Table Grid" w:uiPriority="39"/>
     <w:lsdException w:name="Table Theme" w:semiHidden="1" w:unhideWhenUsed="1"/>
@@ -9591,6 +9617,10 @@
     <w:lsdException w:name="List Table 5 Dark Accent 6" w:uiPriority="50"/>
     <w:lsdException w:name="List Table 6 Colorful Accent 6" w:uiPriority="51"/>
     <w:lsdException w:name="List Table 7 Colorful Accent 6" w:uiPriority="52"/>
+    <w:lsdException w:name="Mention" w:semiHidden="1" w:unhideWhenUsed="1"/>
+    <w:lsdException w:name="Smart Hyperlink" w:semiHidden="1" w:unhideWhenUsed="1"/>
+    <w:lsdException w:name="Hashtag" w:semiHidden="1" w:unhideWhenUsed="1"/>
+    <w:lsdException w:name="Unresolved Mention" w:semiHidden="1" w:unhideWhenUsed="1"/>
   </w:latentStyles>
   <w:style w:type="paragraph" w:default="1" w:styleId="Normal">
     <w:name w:val="Normal"/>

</xml_diff>

<commit_message>
Changed items to in progress
</commit_message>
<xml_diff>
--- a/Documentation/Iteration Plan 2.docx
+++ b/Documentation/Iteration Plan 2.docx
@@ -1,6 +1,6 @@
 
 <file path=word/document.xml><?xml version="1.0" encoding="utf-8"?>
-<w:document xmlns:wpc="http://schemas.microsoft.com/office/word/2010/wordprocessingCanvas" xmlns:cx="http://schemas.microsoft.com/office/drawing/2014/chartex" xmlns:cx1="http://schemas.microsoft.com/office/drawing/2015/9/8/chartex" xmlns:cx2="http://schemas.microsoft.com/office/drawing/2015/10/21/chartex" xmlns:cx3="http://schemas.microsoft.com/office/drawing/2016/5/9/chartex" xmlns:cx4="http://schemas.microsoft.com/office/drawing/2016/5/10/chartex" xmlns:cx5="http://schemas.microsoft.com/office/drawing/2016/5/11/chartex" xmlns:cx6="http://schemas.microsoft.com/office/drawing/2016/5/12/chartex" xmlns:cx7="http://schemas.microsoft.com/office/drawing/2016/5/13/chartex" xmlns:cx8="http://schemas.microsoft.com/office/drawing/2016/5/14/chartex" xmlns:mc="http://schemas.openxmlformats.org/markup-compatibility/2006" xmlns:aink="http://schemas.microsoft.com/office/drawing/2016/ink" xmlns:am3d="http://schemas.microsoft.com/office/drawing/2017/model3d" xmlns:o="urn:schemas-microsoft-com:office:office" xmlns:r="http://schemas.openxmlformats.org/officeDocument/2006/relationships" xmlns:m="http://schemas.openxmlformats.org/officeDocument/2006/math" xmlns:v="urn:schemas-microsoft-com:vml" xmlns:wp14="http://schemas.microsoft.com/office/word/2010/wordprocessingDrawing" xmlns:wp="http://schemas.openxmlformats.org/drawingml/2006/wordprocessingDrawing" xmlns:w10="urn:schemas-microsoft-com:office:word" xmlns:w="http://schemas.openxmlformats.org/wordprocessingml/2006/main" xmlns:w14="http://schemas.microsoft.com/office/word/2010/wordml" xmlns:w15="http://schemas.microsoft.com/office/word/2012/wordml" xmlns:w16cid="http://schemas.microsoft.com/office/word/2016/wordml/cid" xmlns:w16se="http://schemas.microsoft.com/office/word/2015/wordml/symex" xmlns:wpg="http://schemas.microsoft.com/office/word/2010/wordprocessingGroup" xmlns:wpi="http://schemas.microsoft.com/office/word/2010/wordprocessingInk" xmlns:wne="http://schemas.microsoft.com/office/word/2006/wordml" xmlns:wps="http://schemas.microsoft.com/office/word/2010/wordprocessingShape" mc:Ignorable="w14 w15 w16se w16cid wp14">
+<w:document xmlns:wpc="http://schemas.microsoft.com/office/word/2010/wordprocessingCanvas" xmlns:mc="http://schemas.openxmlformats.org/markup-compatibility/2006" xmlns:o="urn:schemas-microsoft-com:office:office" xmlns:r="http://schemas.openxmlformats.org/officeDocument/2006/relationships" xmlns:m="http://schemas.openxmlformats.org/officeDocument/2006/math" xmlns:v="urn:schemas-microsoft-com:vml" xmlns:wp14="http://schemas.microsoft.com/office/word/2010/wordprocessingDrawing" xmlns:wp="http://schemas.openxmlformats.org/drawingml/2006/wordprocessingDrawing" xmlns:w10="urn:schemas-microsoft-com:office:word" xmlns:w="http://schemas.openxmlformats.org/wordprocessingml/2006/main" xmlns:w14="http://schemas.microsoft.com/office/word/2010/wordml" xmlns:w15="http://schemas.microsoft.com/office/word/2012/wordml" xmlns:wpg="http://schemas.microsoft.com/office/word/2010/wordprocessingGroup" xmlns:wpi="http://schemas.microsoft.com/office/word/2010/wordprocessingInk" xmlns:wne="http://schemas.microsoft.com/office/word/2006/wordml" xmlns:wps="http://schemas.microsoft.com/office/word/2010/wordprocessingShape" mc:Ignorable="w14 w15 wp14">
   <w:body>
     <w:p>
       <w:pPr>
@@ -28,8 +28,6 @@
         <w:pStyle w:val="Title"/>
         <w:jc w:val="left"/>
       </w:pPr>
-      <w:bookmarkStart w:id="0" w:name="_GoBack"/>
-      <w:bookmarkEnd w:id="0"/>
     </w:p>
     <w:p>
       <w:pPr>
@@ -101,7 +99,7 @@
                 <w:bCs/>
               </w:rPr>
             </w:pPr>
-            <w:bookmarkStart w:id="1" w:name="OLE_LINK1"/>
+            <w:bookmarkStart w:id="0" w:name="OLE_LINK1"/>
             <w:r>
               <w:rPr>
                 <w:rFonts w:ascii="Arial" w:hAnsi="Arial" w:cs="Arial"/>
@@ -222,7 +220,7 @@
           </w:p>
         </w:tc>
       </w:tr>
-      <w:bookmarkEnd w:id="1"/>
+      <w:bookmarkEnd w:id="0"/>
     </w:tbl>
     <w:p>
       <w:pPr>
@@ -256,15 +254,7 @@
       </w:r>
       <w:r>
         <w:tab/>
-        <w:t xml:space="preserve">Complete your assigned </w:t>
-      </w:r>
-      <w:proofErr w:type="gramStart"/>
-      <w:r>
-        <w:t>high level</w:t>
-      </w:r>
-      <w:proofErr w:type="gramEnd"/>
-      <w:r>
-        <w:t xml:space="preserve"> task</w:t>
+        <w:t>Complete your assigned high level task</w:t>
       </w:r>
     </w:p>
     <w:p>
@@ -273,15 +263,7 @@
       </w:r>
       <w:r>
         <w:tab/>
-        <w:t xml:space="preserve">Complete your assigned </w:t>
-      </w:r>
-      <w:proofErr w:type="gramStart"/>
-      <w:r>
-        <w:t>low level</w:t>
-      </w:r>
-      <w:proofErr w:type="gramEnd"/>
-      <w:r>
-        <w:t xml:space="preserve"> task</w:t>
+        <w:t>Complete your assigned low level task</w:t>
       </w:r>
     </w:p>
     <w:p>
@@ -324,23 +306,7 @@
           <w:vanish w:val="0"/>
           <w:color w:val="auto"/>
         </w:rPr>
-        <w:t xml:space="preserve">Complete your assigned </w:t>
-      </w:r>
-      <w:proofErr w:type="gramStart"/>
-      <w:r>
-        <w:rPr>
-          <w:vanish w:val="0"/>
-          <w:color w:val="auto"/>
-        </w:rPr>
-        <w:t>high level</w:t>
-      </w:r>
-      <w:proofErr w:type="gramEnd"/>
-      <w:r>
-        <w:rPr>
-          <w:vanish w:val="0"/>
-          <w:color w:val="auto"/>
-        </w:rPr>
-        <w:t xml:space="preserve"> task</w:t>
+        <w:t>Complete your assigned high level task</w:t>
       </w:r>
     </w:p>
     <w:p>
@@ -391,23 +357,7 @@
           <w:color w:val="auto"/>
         </w:rPr>
         <w:tab/>
-        <w:t xml:space="preserve">Complete your assigned </w:t>
-      </w:r>
-      <w:proofErr w:type="gramStart"/>
-      <w:r>
-        <w:rPr>
-          <w:vanish w:val="0"/>
-          <w:color w:val="auto"/>
-        </w:rPr>
-        <w:t>low level</w:t>
-      </w:r>
-      <w:proofErr w:type="gramEnd"/>
-      <w:r>
-        <w:rPr>
-          <w:vanish w:val="0"/>
-          <w:color w:val="auto"/>
-        </w:rPr>
-        <w:t xml:space="preserve"> task</w:t>
+        <w:t>Complete your assigned low level task</w:t>
       </w:r>
     </w:p>
     <w:p>
@@ -1097,7 +1047,7 @@
                 <w:color w:val="FF0000"/>
                 <w:lang w:eastAsia="ja-JP"/>
               </w:rPr>
-              <w:t>Not started</w:t>
+              <w:t>In progress</w:t>
             </w:r>
           </w:p>
         </w:tc>
@@ -1623,7 +1573,7 @@
                 <w:color w:val="FF0000"/>
                 <w:lang w:eastAsia="ja-JP"/>
               </w:rPr>
-              <w:t>Not started</w:t>
+              <w:t>In progress</w:t>
             </w:r>
           </w:p>
         </w:tc>
@@ -1771,7 +1721,7 @@
                 <w:color w:val="FF0000"/>
                 <w:lang w:eastAsia="ja-JP"/>
               </w:rPr>
-              <w:t>Not started</w:t>
+              <w:t>In progress</w:t>
             </w:r>
           </w:p>
         </w:tc>
@@ -1912,7 +1862,7 @@
                 <w:lang w:eastAsia="ja-JP"/>
               </w:rPr>
               <w:lastRenderedPageBreak/>
-              <w:t xml:space="preserve">Not </w:t>
+              <w:t xml:space="preserve">In </w:t>
             </w:r>
             <w:r>
               <w:rPr>
@@ -1921,7 +1871,7 @@
                 <w:lang w:eastAsia="ja-JP"/>
               </w:rPr>
               <w:lastRenderedPageBreak/>
-              <w:t>started</w:t>
+              <w:t>progress</w:t>
             </w:r>
           </w:p>
         </w:tc>
@@ -2029,7 +1979,13 @@
           </w:tcPr>
           <w:p>
             <w:r>
-              <w:t>Michelle submit first draft to version control (</w:t>
+              <w:t>Michelle submit f</w:t>
+            </w:r>
+            <w:r>
+              <w:t>irst</w:t>
+            </w:r>
+            <w:r>
+              <w:t xml:space="preserve"> draft to version control (</w:t>
             </w:r>
             <w:r>
               <w:t>4</w:t>
@@ -2052,7 +2008,7 @@
                 <w:color w:val="FF0000"/>
                 <w:lang w:eastAsia="ja-JP"/>
               </w:rPr>
-              <w:t>Not started</w:t>
+              <w:t>In progress</w:t>
             </w:r>
           </w:p>
         </w:tc>
@@ -2711,7 +2667,7 @@
                 <w:color w:val="FF0000"/>
                 <w:lang w:eastAsia="ja-JP"/>
               </w:rPr>
-              <w:t>Not started</w:t>
+              <w:t>In progress</w:t>
             </w:r>
           </w:p>
         </w:tc>
@@ -2850,7 +2806,7 @@
                 <w:color w:val="FF0000"/>
                 <w:lang w:eastAsia="ja-JP"/>
               </w:rPr>
-              <w:t>Not started</w:t>
+              <w:t>In progress</w:t>
             </w:r>
           </w:p>
         </w:tc>
@@ -2992,7 +2948,7 @@
                 <w:color w:val="FF0000"/>
                 <w:lang w:eastAsia="ja-JP"/>
               </w:rPr>
-              <w:t>Not started</w:t>
+              <w:t>In progress</w:t>
             </w:r>
           </w:p>
         </w:tc>
@@ -3131,8 +3087,10 @@
                 <w:color w:val="FF0000"/>
                 <w:lang w:eastAsia="ja-JP"/>
               </w:rPr>
-              <w:t>Not started</w:t>
-            </w:r>
+              <w:t>In progress</w:t>
+            </w:r>
+            <w:bookmarkStart w:id="1" w:name="_GoBack"/>
+            <w:bookmarkEnd w:id="1"/>
           </w:p>
         </w:tc>
         <w:tc>
@@ -5977,11 +5935,7 @@
         <w:t xml:space="preserve"> </w:t>
       </w:r>
       <w:r>
-        <w:t xml:space="preserve">compared to </w:t>
-      </w:r>
-      <w:proofErr w:type="gramStart"/>
-      <w:r>
-        <w:t>a</w:t>
+        <w:t>compared to a</w:t>
       </w:r>
       <w:r>
         <w:t>ctual</w:t>
@@ -5989,7 +5943,6 @@
       <w:r>
         <w:t>ly completed</w:t>
       </w:r>
-      <w:proofErr w:type="gramEnd"/>
     </w:p>
     <w:p>
       <w:pPr>
@@ -6048,7 +6001,7 @@
 </file>
 
 <file path=word/endnotes.xml><?xml version="1.0" encoding="utf-8"?>
-<w:endnotes xmlns:wpc="http://schemas.microsoft.com/office/word/2010/wordprocessingCanvas" xmlns:cx="http://schemas.microsoft.com/office/drawing/2014/chartex" xmlns:cx1="http://schemas.microsoft.com/office/drawing/2015/9/8/chartex" xmlns:cx2="http://schemas.microsoft.com/office/drawing/2015/10/21/chartex" xmlns:cx3="http://schemas.microsoft.com/office/drawing/2016/5/9/chartex" xmlns:cx4="http://schemas.microsoft.com/office/drawing/2016/5/10/chartex" xmlns:cx5="http://schemas.microsoft.com/office/drawing/2016/5/11/chartex" xmlns:cx6="http://schemas.microsoft.com/office/drawing/2016/5/12/chartex" xmlns:cx7="http://schemas.microsoft.com/office/drawing/2016/5/13/chartex" xmlns:cx8="http://schemas.microsoft.com/office/drawing/2016/5/14/chartex" xmlns:mc="http://schemas.openxmlformats.org/markup-compatibility/2006" xmlns:aink="http://schemas.microsoft.com/office/drawing/2016/ink" xmlns:am3d="http://schemas.microsoft.com/office/drawing/2017/model3d" xmlns:o="urn:schemas-microsoft-com:office:office" xmlns:r="http://schemas.openxmlformats.org/officeDocument/2006/relationships" xmlns:m="http://schemas.openxmlformats.org/officeDocument/2006/math" xmlns:v="urn:schemas-microsoft-com:vml" xmlns:wp14="http://schemas.microsoft.com/office/word/2010/wordprocessingDrawing" xmlns:wp="http://schemas.openxmlformats.org/drawingml/2006/wordprocessingDrawing" xmlns:w10="urn:schemas-microsoft-com:office:word" xmlns:w="http://schemas.openxmlformats.org/wordprocessingml/2006/main" xmlns:w14="http://schemas.microsoft.com/office/word/2010/wordml" xmlns:w15="http://schemas.microsoft.com/office/word/2012/wordml" xmlns:w16cid="http://schemas.microsoft.com/office/word/2016/wordml/cid" xmlns:w16se="http://schemas.microsoft.com/office/word/2015/wordml/symex" xmlns:wpg="http://schemas.microsoft.com/office/word/2010/wordprocessingGroup" xmlns:wpi="http://schemas.microsoft.com/office/word/2010/wordprocessingInk" xmlns:wne="http://schemas.microsoft.com/office/word/2006/wordml" xmlns:wps="http://schemas.microsoft.com/office/word/2010/wordprocessingShape" mc:Ignorable="w14 w15 w16se w16cid wp14">
+<w:endnotes xmlns:wpc="http://schemas.microsoft.com/office/word/2010/wordprocessingCanvas" xmlns:mc="http://schemas.openxmlformats.org/markup-compatibility/2006" xmlns:o="urn:schemas-microsoft-com:office:office" xmlns:r="http://schemas.openxmlformats.org/officeDocument/2006/relationships" xmlns:m="http://schemas.openxmlformats.org/officeDocument/2006/math" xmlns:v="urn:schemas-microsoft-com:vml" xmlns:wp14="http://schemas.microsoft.com/office/word/2010/wordprocessingDrawing" xmlns:wp="http://schemas.openxmlformats.org/drawingml/2006/wordprocessingDrawing" xmlns:w10="urn:schemas-microsoft-com:office:word" xmlns:w="http://schemas.openxmlformats.org/wordprocessingml/2006/main" xmlns:w14="http://schemas.microsoft.com/office/word/2010/wordml" xmlns:w15="http://schemas.microsoft.com/office/word/2012/wordml" xmlns:wpg="http://schemas.microsoft.com/office/word/2010/wordprocessingGroup" xmlns:wpi="http://schemas.microsoft.com/office/word/2010/wordprocessingInk" xmlns:wne="http://schemas.microsoft.com/office/word/2006/wordml" xmlns:wps="http://schemas.microsoft.com/office/word/2010/wordprocessingShape" mc:Ignorable="w14 w15 wp14">
   <w:endnote w:type="separator" w:id="-1">
     <w:p>
       <w:r>
@@ -6067,7 +6020,7 @@
 </file>
 
 <file path=word/footer1.xml><?xml version="1.0" encoding="utf-8"?>
-<w:ftr xmlns:wpc="http://schemas.microsoft.com/office/word/2010/wordprocessingCanvas" xmlns:cx="http://schemas.microsoft.com/office/drawing/2014/chartex" xmlns:cx1="http://schemas.microsoft.com/office/drawing/2015/9/8/chartex" xmlns:cx2="http://schemas.microsoft.com/office/drawing/2015/10/21/chartex" xmlns:cx3="http://schemas.microsoft.com/office/drawing/2016/5/9/chartex" xmlns:cx4="http://schemas.microsoft.com/office/drawing/2016/5/10/chartex" xmlns:cx5="http://schemas.microsoft.com/office/drawing/2016/5/11/chartex" xmlns:cx6="http://schemas.microsoft.com/office/drawing/2016/5/12/chartex" xmlns:cx7="http://schemas.microsoft.com/office/drawing/2016/5/13/chartex" xmlns:cx8="http://schemas.microsoft.com/office/drawing/2016/5/14/chartex" xmlns:mc="http://schemas.openxmlformats.org/markup-compatibility/2006" xmlns:aink="http://schemas.microsoft.com/office/drawing/2016/ink" xmlns:am3d="http://schemas.microsoft.com/office/drawing/2017/model3d" xmlns:o="urn:schemas-microsoft-com:office:office" xmlns:r="http://schemas.openxmlformats.org/officeDocument/2006/relationships" xmlns:m="http://schemas.openxmlformats.org/officeDocument/2006/math" xmlns:v="urn:schemas-microsoft-com:vml" xmlns:wp14="http://schemas.microsoft.com/office/word/2010/wordprocessingDrawing" xmlns:wp="http://schemas.openxmlformats.org/drawingml/2006/wordprocessingDrawing" xmlns:w10="urn:schemas-microsoft-com:office:word" xmlns:w="http://schemas.openxmlformats.org/wordprocessingml/2006/main" xmlns:w14="http://schemas.microsoft.com/office/word/2010/wordml" xmlns:w15="http://schemas.microsoft.com/office/word/2012/wordml" xmlns:w16cid="http://schemas.microsoft.com/office/word/2016/wordml/cid" xmlns:w16se="http://schemas.microsoft.com/office/word/2015/wordml/symex" xmlns:wpg="http://schemas.microsoft.com/office/word/2010/wordprocessingGroup" xmlns:wpi="http://schemas.microsoft.com/office/word/2010/wordprocessingInk" xmlns:wne="http://schemas.microsoft.com/office/word/2006/wordml" xmlns:wps="http://schemas.microsoft.com/office/word/2010/wordprocessingShape" mc:Ignorable="w14 w15 w16se w16cid wp14">
+<w:ftr xmlns:wpc="http://schemas.microsoft.com/office/word/2010/wordprocessingCanvas" xmlns:mc="http://schemas.openxmlformats.org/markup-compatibility/2006" xmlns:o="urn:schemas-microsoft-com:office:office" xmlns:r="http://schemas.openxmlformats.org/officeDocument/2006/relationships" xmlns:m="http://schemas.openxmlformats.org/officeDocument/2006/math" xmlns:v="urn:schemas-microsoft-com:vml" xmlns:wp14="http://schemas.microsoft.com/office/word/2010/wordprocessingDrawing" xmlns:wp="http://schemas.openxmlformats.org/drawingml/2006/wordprocessingDrawing" xmlns:w10="urn:schemas-microsoft-com:office:word" xmlns:w="http://schemas.openxmlformats.org/wordprocessingml/2006/main" xmlns:w14="http://schemas.microsoft.com/office/word/2010/wordml" xmlns:w15="http://schemas.microsoft.com/office/word/2012/wordml" xmlns:wpg="http://schemas.microsoft.com/office/word/2010/wordprocessingGroup" xmlns:wpi="http://schemas.microsoft.com/office/word/2010/wordprocessingInk" xmlns:wne="http://schemas.microsoft.com/office/word/2006/wordml" xmlns:wps="http://schemas.microsoft.com/office/word/2010/wordprocessingShape" mc:Ignorable="w14 w15 wp14">
   <w:tbl>
     <w:tblPr>
       <w:tblW w:w="0" w:type="auto"/>
@@ -6250,7 +6203,7 @@
 </file>
 
 <file path=word/footnotes.xml><?xml version="1.0" encoding="utf-8"?>
-<w:footnotes xmlns:wpc="http://schemas.microsoft.com/office/word/2010/wordprocessingCanvas" xmlns:cx="http://schemas.microsoft.com/office/drawing/2014/chartex" xmlns:cx1="http://schemas.microsoft.com/office/drawing/2015/9/8/chartex" xmlns:cx2="http://schemas.microsoft.com/office/drawing/2015/10/21/chartex" xmlns:cx3="http://schemas.microsoft.com/office/drawing/2016/5/9/chartex" xmlns:cx4="http://schemas.microsoft.com/office/drawing/2016/5/10/chartex" xmlns:cx5="http://schemas.microsoft.com/office/drawing/2016/5/11/chartex" xmlns:cx6="http://schemas.microsoft.com/office/drawing/2016/5/12/chartex" xmlns:cx7="http://schemas.microsoft.com/office/drawing/2016/5/13/chartex" xmlns:cx8="http://schemas.microsoft.com/office/drawing/2016/5/14/chartex" xmlns:mc="http://schemas.openxmlformats.org/markup-compatibility/2006" xmlns:aink="http://schemas.microsoft.com/office/drawing/2016/ink" xmlns:am3d="http://schemas.microsoft.com/office/drawing/2017/model3d" xmlns:o="urn:schemas-microsoft-com:office:office" xmlns:r="http://schemas.openxmlformats.org/officeDocument/2006/relationships" xmlns:m="http://schemas.openxmlformats.org/officeDocument/2006/math" xmlns:v="urn:schemas-microsoft-com:vml" xmlns:wp14="http://schemas.microsoft.com/office/word/2010/wordprocessingDrawing" xmlns:wp="http://schemas.openxmlformats.org/drawingml/2006/wordprocessingDrawing" xmlns:w10="urn:schemas-microsoft-com:office:word" xmlns:w="http://schemas.openxmlformats.org/wordprocessingml/2006/main" xmlns:w14="http://schemas.microsoft.com/office/word/2010/wordml" xmlns:w15="http://schemas.microsoft.com/office/word/2012/wordml" xmlns:w16cid="http://schemas.microsoft.com/office/word/2016/wordml/cid" xmlns:w16se="http://schemas.microsoft.com/office/word/2015/wordml/symex" xmlns:wpg="http://schemas.microsoft.com/office/word/2010/wordprocessingGroup" xmlns:wpi="http://schemas.microsoft.com/office/word/2010/wordprocessingInk" xmlns:wne="http://schemas.microsoft.com/office/word/2006/wordml" xmlns:wps="http://schemas.microsoft.com/office/word/2010/wordprocessingShape" mc:Ignorable="w14 w15 w16se w16cid wp14">
+<w:footnotes xmlns:wpc="http://schemas.microsoft.com/office/word/2010/wordprocessingCanvas" xmlns:mc="http://schemas.openxmlformats.org/markup-compatibility/2006" xmlns:o="urn:schemas-microsoft-com:office:office" xmlns:r="http://schemas.openxmlformats.org/officeDocument/2006/relationships" xmlns:m="http://schemas.openxmlformats.org/officeDocument/2006/math" xmlns:v="urn:schemas-microsoft-com:vml" xmlns:wp14="http://schemas.microsoft.com/office/word/2010/wordprocessingDrawing" xmlns:wp="http://schemas.openxmlformats.org/drawingml/2006/wordprocessingDrawing" xmlns:w10="urn:schemas-microsoft-com:office:word" xmlns:w="http://schemas.openxmlformats.org/wordprocessingml/2006/main" xmlns:w14="http://schemas.microsoft.com/office/word/2010/wordml" xmlns:w15="http://schemas.microsoft.com/office/word/2012/wordml" xmlns:wpg="http://schemas.microsoft.com/office/word/2010/wordprocessingGroup" xmlns:wpi="http://schemas.microsoft.com/office/word/2010/wordprocessingInk" xmlns:wne="http://schemas.microsoft.com/office/word/2006/wordml" xmlns:wps="http://schemas.microsoft.com/office/word/2010/wordprocessingShape" mc:Ignorable="w14 w15 wp14">
   <w:footnote w:type="separator" w:id="-1">
     <w:p>
       <w:r>
@@ -6269,7 +6222,7 @@
 </file>
 
 <file path=word/header1.xml><?xml version="1.0" encoding="utf-8"?>
-<w:hdr xmlns:wpc="http://schemas.microsoft.com/office/word/2010/wordprocessingCanvas" xmlns:cx="http://schemas.microsoft.com/office/drawing/2014/chartex" xmlns:cx1="http://schemas.microsoft.com/office/drawing/2015/9/8/chartex" xmlns:cx2="http://schemas.microsoft.com/office/drawing/2015/10/21/chartex" xmlns:cx3="http://schemas.microsoft.com/office/drawing/2016/5/9/chartex" xmlns:cx4="http://schemas.microsoft.com/office/drawing/2016/5/10/chartex" xmlns:cx5="http://schemas.microsoft.com/office/drawing/2016/5/11/chartex" xmlns:cx6="http://schemas.microsoft.com/office/drawing/2016/5/12/chartex" xmlns:cx7="http://schemas.microsoft.com/office/drawing/2016/5/13/chartex" xmlns:cx8="http://schemas.microsoft.com/office/drawing/2016/5/14/chartex" xmlns:mc="http://schemas.openxmlformats.org/markup-compatibility/2006" xmlns:aink="http://schemas.microsoft.com/office/drawing/2016/ink" xmlns:am3d="http://schemas.microsoft.com/office/drawing/2017/model3d" xmlns:o="urn:schemas-microsoft-com:office:office" xmlns:r="http://schemas.openxmlformats.org/officeDocument/2006/relationships" xmlns:m="http://schemas.openxmlformats.org/officeDocument/2006/math" xmlns:v="urn:schemas-microsoft-com:vml" xmlns:wp14="http://schemas.microsoft.com/office/word/2010/wordprocessingDrawing" xmlns:wp="http://schemas.openxmlformats.org/drawingml/2006/wordprocessingDrawing" xmlns:w10="urn:schemas-microsoft-com:office:word" xmlns:w="http://schemas.openxmlformats.org/wordprocessingml/2006/main" xmlns:w14="http://schemas.microsoft.com/office/word/2010/wordml" xmlns:w15="http://schemas.microsoft.com/office/word/2012/wordml" xmlns:w16cid="http://schemas.microsoft.com/office/word/2016/wordml/cid" xmlns:w16se="http://schemas.microsoft.com/office/word/2015/wordml/symex" xmlns:wpg="http://schemas.microsoft.com/office/word/2010/wordprocessingGroup" xmlns:wpi="http://schemas.microsoft.com/office/word/2010/wordprocessingInk" xmlns:wne="http://schemas.microsoft.com/office/word/2006/wordml" xmlns:wps="http://schemas.microsoft.com/office/word/2010/wordprocessingShape" mc:Ignorable="w14 w15 w16se w16cid wp14">
+<w:hdr xmlns:wpc="http://schemas.microsoft.com/office/word/2010/wordprocessingCanvas" xmlns:mc="http://schemas.openxmlformats.org/markup-compatibility/2006" xmlns:o="urn:schemas-microsoft-com:office:office" xmlns:r="http://schemas.openxmlformats.org/officeDocument/2006/relationships" xmlns:m="http://schemas.openxmlformats.org/officeDocument/2006/math" xmlns:v="urn:schemas-microsoft-com:vml" xmlns:wp14="http://schemas.microsoft.com/office/word/2010/wordprocessingDrawing" xmlns:wp="http://schemas.openxmlformats.org/drawingml/2006/wordprocessingDrawing" xmlns:w10="urn:schemas-microsoft-com:office:word" xmlns:w="http://schemas.openxmlformats.org/wordprocessingml/2006/main" xmlns:w14="http://schemas.microsoft.com/office/word/2010/wordml" xmlns:w15="http://schemas.microsoft.com/office/word/2012/wordml" xmlns:wpg="http://schemas.microsoft.com/office/word/2010/wordprocessingGroup" xmlns:wpi="http://schemas.microsoft.com/office/word/2010/wordprocessingInk" xmlns:wne="http://schemas.microsoft.com/office/word/2006/wordml" xmlns:wps="http://schemas.microsoft.com/office/word/2010/wordprocessingShape" mc:Ignorable="w14 w15 wp14">
   <w:tbl>
     <w:tblPr>
       <w:tblW w:w="0" w:type="auto"/>
@@ -6343,10 +6296,10 @@
             <w:t xml:space="preserve">  Date:  </w:t>
           </w:r>
           <w:r>
-            <w:t xml:space="preserve">March </w:t>
+            <w:t>March 2</w:t>
           </w:r>
           <w:r>
-            <w:t>29</w:t>
+            <w:t>9</w:t>
           </w:r>
           <w:r>
             <w:t>, 2018</w:t>
@@ -6364,7 +6317,7 @@
 </file>
 
 <file path=word/numbering.xml><?xml version="1.0" encoding="utf-8"?>
-<w:numbering xmlns:wpc="http://schemas.microsoft.com/office/word/2010/wordprocessingCanvas" xmlns:cx="http://schemas.microsoft.com/office/drawing/2014/chartex" xmlns:cx1="http://schemas.microsoft.com/office/drawing/2015/9/8/chartex" xmlns:cx2="http://schemas.microsoft.com/office/drawing/2015/10/21/chartex" xmlns:cx3="http://schemas.microsoft.com/office/drawing/2016/5/9/chartex" xmlns:cx4="http://schemas.microsoft.com/office/drawing/2016/5/10/chartex" xmlns:cx5="http://schemas.microsoft.com/office/drawing/2016/5/11/chartex" xmlns:cx6="http://schemas.microsoft.com/office/drawing/2016/5/12/chartex" xmlns:cx7="http://schemas.microsoft.com/office/drawing/2016/5/13/chartex" xmlns:cx8="http://schemas.microsoft.com/office/drawing/2016/5/14/chartex" xmlns:mc="http://schemas.openxmlformats.org/markup-compatibility/2006" xmlns:aink="http://schemas.microsoft.com/office/drawing/2016/ink" xmlns:am3d="http://schemas.microsoft.com/office/drawing/2017/model3d" xmlns:o="urn:schemas-microsoft-com:office:office" xmlns:r="http://schemas.openxmlformats.org/officeDocument/2006/relationships" xmlns:m="http://schemas.openxmlformats.org/officeDocument/2006/math" xmlns:v="urn:schemas-microsoft-com:vml" xmlns:wp14="http://schemas.microsoft.com/office/word/2010/wordprocessingDrawing" xmlns:wp="http://schemas.openxmlformats.org/drawingml/2006/wordprocessingDrawing" xmlns:w10="urn:schemas-microsoft-com:office:word" xmlns:w="http://schemas.openxmlformats.org/wordprocessingml/2006/main" xmlns:w14="http://schemas.microsoft.com/office/word/2010/wordml" xmlns:w15="http://schemas.microsoft.com/office/word/2012/wordml" xmlns:w16cid="http://schemas.microsoft.com/office/word/2016/wordml/cid" xmlns:w16se="http://schemas.microsoft.com/office/word/2015/wordml/symex" xmlns:wpg="http://schemas.microsoft.com/office/word/2010/wordprocessingGroup" xmlns:wpi="http://schemas.microsoft.com/office/word/2010/wordprocessingInk" xmlns:wne="http://schemas.microsoft.com/office/word/2006/wordml" xmlns:wps="http://schemas.microsoft.com/office/word/2010/wordprocessingShape" mc:Ignorable="w14 w15 w16se w16cid wp14">
+<w:numbering xmlns:wpc="http://schemas.microsoft.com/office/word/2010/wordprocessingCanvas" xmlns:mc="http://schemas.openxmlformats.org/markup-compatibility/2006" xmlns:o="urn:schemas-microsoft-com:office:office" xmlns:r="http://schemas.openxmlformats.org/officeDocument/2006/relationships" xmlns:m="http://schemas.openxmlformats.org/officeDocument/2006/math" xmlns:v="urn:schemas-microsoft-com:vml" xmlns:wp14="http://schemas.microsoft.com/office/word/2010/wordprocessingDrawing" xmlns:wp="http://schemas.openxmlformats.org/drawingml/2006/wordprocessingDrawing" xmlns:w10="urn:schemas-microsoft-com:office:word" xmlns:w="http://schemas.openxmlformats.org/wordprocessingml/2006/main" xmlns:w14="http://schemas.microsoft.com/office/word/2010/wordml" xmlns:w15="http://schemas.microsoft.com/office/word/2012/wordml" xmlns:wpg="http://schemas.microsoft.com/office/word/2010/wordprocessingGroup" xmlns:wpi="http://schemas.microsoft.com/office/word/2010/wordprocessingInk" xmlns:wne="http://schemas.microsoft.com/office/word/2006/wordml" xmlns:wps="http://schemas.microsoft.com/office/word/2010/wordprocessingShape" mc:Ignorable="w14 w15 wp14">
   <w:abstractNum w:abstractNumId="0" w15:restartNumberingAfterBreak="0">
     <w:nsid w:val="FFFFFFFB"/>
     <w:multiLevelType w:val="multilevel"/>
@@ -9238,7 +9191,7 @@
 </file>
 
 <file path=word/styles.xml><?xml version="1.0" encoding="utf-8"?>
-<w:styles xmlns:mc="http://schemas.openxmlformats.org/markup-compatibility/2006" xmlns:r="http://schemas.openxmlformats.org/officeDocument/2006/relationships" xmlns:w="http://schemas.openxmlformats.org/wordprocessingml/2006/main" xmlns:w14="http://schemas.microsoft.com/office/word/2010/wordml" xmlns:w15="http://schemas.microsoft.com/office/word/2012/wordml" xmlns:w16cid="http://schemas.microsoft.com/office/word/2016/wordml/cid" xmlns:w16se="http://schemas.microsoft.com/office/word/2015/wordml/symex" mc:Ignorable="w14 w15 w16se w16cid">
+<w:styles xmlns:mc="http://schemas.openxmlformats.org/markup-compatibility/2006" xmlns:r="http://schemas.openxmlformats.org/officeDocument/2006/relationships" xmlns:w="http://schemas.openxmlformats.org/wordprocessingml/2006/main" xmlns:w14="http://schemas.microsoft.com/office/word/2010/wordml" xmlns:w15="http://schemas.microsoft.com/office/word/2012/wordml" mc:Ignorable="w14 w15">
   <w:docDefaults>
     <w:rPrDefault>
       <w:rPr>
@@ -9248,7 +9201,7 @@
     </w:rPrDefault>
     <w:pPrDefault/>
   </w:docDefaults>
-  <w:latentStyles w:defLockedState="0" w:defUIPriority="99" w:defSemiHidden="0" w:defUnhideWhenUsed="0" w:defQFormat="0" w:count="375">
+  <w:latentStyles w:defLockedState="0" w:defUIPriority="99" w:defSemiHidden="0" w:defUnhideWhenUsed="0" w:defQFormat="0" w:count="371">
     <w:lsdException w:name="Normal" w:uiPriority="0" w:qFormat="1"/>
     <w:lsdException w:name="heading 1" w:uiPriority="9" w:qFormat="1"/>
     <w:lsdException w:name="heading 2" w:uiPriority="9" w:qFormat="1"/>
@@ -9354,6 +9307,7 @@
     <w:lsdException w:name="HTML Sample" w:semiHidden="1" w:unhideWhenUsed="1"/>
     <w:lsdException w:name="HTML Typewriter" w:semiHidden="1" w:unhideWhenUsed="1"/>
     <w:lsdException w:name="HTML Variable" w:semiHidden="1" w:unhideWhenUsed="1"/>
+    <w:lsdException w:name="Normal Table" w:semiHidden="1" w:unhideWhenUsed="1"/>
     <w:lsdException w:name="annotation subject" w:semiHidden="1" w:unhideWhenUsed="1"/>
     <w:lsdException w:name="No List" w:semiHidden="1" w:unhideWhenUsed="1"/>
     <w:lsdException w:name="Outline List 1" w:semiHidden="1" w:unhideWhenUsed="1"/>
@@ -9397,8 +9351,10 @@
     <w:lsdException w:name="Table Elegant" w:semiHidden="1" w:unhideWhenUsed="1"/>
     <w:lsdException w:name="Table Professional" w:semiHidden="1" w:unhideWhenUsed="1"/>
     <w:lsdException w:name="Table Subtle 1" w:semiHidden="1" w:unhideWhenUsed="1"/>
+    <w:lsdException w:name="Table Subtle 2" w:semiHidden="1" w:unhideWhenUsed="1"/>
     <w:lsdException w:name="Table Web 1" w:semiHidden="1" w:unhideWhenUsed="1"/>
     <w:lsdException w:name="Table Web 2" w:semiHidden="1" w:unhideWhenUsed="1"/>
+    <w:lsdException w:name="Table Web 3" w:semiHidden="1" w:unhideWhenUsed="1"/>
     <w:lsdException w:name="Balloon Text" w:semiHidden="1" w:unhideWhenUsed="1"/>
     <w:lsdException w:name="Table Grid" w:uiPriority="39"/>
     <w:lsdException w:name="Table Theme" w:semiHidden="1" w:unhideWhenUsed="1"/>
@@ -9617,10 +9573,6 @@
     <w:lsdException w:name="List Table 5 Dark Accent 6" w:uiPriority="50"/>
     <w:lsdException w:name="List Table 6 Colorful Accent 6" w:uiPriority="51"/>
     <w:lsdException w:name="List Table 7 Colorful Accent 6" w:uiPriority="52"/>
-    <w:lsdException w:name="Mention" w:semiHidden="1" w:unhideWhenUsed="1"/>
-    <w:lsdException w:name="Smart Hyperlink" w:semiHidden="1" w:unhideWhenUsed="1"/>
-    <w:lsdException w:name="Hashtag" w:semiHidden="1" w:unhideWhenUsed="1"/>
-    <w:lsdException w:name="Unresolved Mention" w:semiHidden="1" w:unhideWhenUsed="1"/>
   </w:latentStyles>
   <w:style w:type="paragraph" w:default="1" w:styleId="Normal">
     <w:name w:val="Normal"/>

</xml_diff>

<commit_message>
Updated Iteration plan 2
</commit_message>
<xml_diff>
--- a/Documentation/Iteration Plan 2.docx
+++ b/Documentation/Iteration Plan 2.docx
@@ -14,11 +14,21 @@
       <w:pPr>
         <w:pStyle w:val="Title"/>
       </w:pPr>
-      <w:fldSimple w:instr=" TITLE  \* MERGEFORMAT ">
-        <w:r>
-          <w:t>Iteration Plan</w:t>
-        </w:r>
-      </w:fldSimple>
+      <w:r>
+        <w:fldChar w:fldCharType="begin"/>
+      </w:r>
+      <w:r>
+        <w:instrText xml:space="preserve"> TITLE  \* MERGEFORMAT </w:instrText>
+      </w:r>
+      <w:r>
+        <w:fldChar w:fldCharType="separate"/>
+      </w:r>
+      <w:r>
+        <w:t>Iteration Plan</w:t>
+      </w:r>
+      <w:r>
+        <w:fldChar w:fldCharType="end"/>
+      </w:r>
       <w:r>
         <w:t xml:space="preserve"> 2</w:t>
       </w:r>
@@ -863,17 +873,17 @@
               <w:spacing w:line="240" w:lineRule="auto"/>
               <w:rPr>
                 <w:rFonts w:ascii="Arial" w:hAnsi="Arial" w:cs="Arial"/>
-                <w:color w:val="FF0000"/>
-                <w:lang w:eastAsia="ja-JP"/>
-              </w:rPr>
-            </w:pPr>
-            <w:r>
-              <w:rPr>
-                <w:rFonts w:ascii="Arial" w:hAnsi="Arial" w:cs="Arial"/>
-                <w:color w:val="FF0000"/>
-                <w:lang w:eastAsia="ja-JP"/>
-              </w:rPr>
-              <w:t>In progress</w:t>
+                <w:color w:val="00B050"/>
+                <w:lang w:eastAsia="ja-JP"/>
+              </w:rPr>
+            </w:pPr>
+            <w:r>
+              <w:rPr>
+                <w:rFonts w:ascii="Arial" w:hAnsi="Arial" w:cs="Arial"/>
+                <w:color w:val="00B050"/>
+                <w:lang w:eastAsia="ja-JP"/>
+              </w:rPr>
+              <w:t>Complete</w:t>
             </w:r>
           </w:p>
         </w:tc>
@@ -1044,10 +1054,10 @@
             <w:r>
               <w:rPr>
                 <w:rFonts w:ascii="Arial" w:hAnsi="Arial" w:cs="Arial"/>
-                <w:color w:val="FF0000"/>
-                <w:lang w:eastAsia="ja-JP"/>
-              </w:rPr>
-              <w:t>In progress</w:t>
+                <w:color w:val="00B050"/>
+                <w:lang w:eastAsia="ja-JP"/>
+              </w:rPr>
+              <w:t>Complete</w:t>
             </w:r>
           </w:p>
         </w:tc>
@@ -1214,10 +1224,10 @@
             <w:r>
               <w:rPr>
                 <w:rFonts w:ascii="Arial" w:hAnsi="Arial" w:cs="Arial"/>
-                <w:color w:val="FF0000"/>
-                <w:lang w:eastAsia="ja-JP"/>
-              </w:rPr>
-              <w:t>In progress</w:t>
+                <w:color w:val="00B050"/>
+                <w:lang w:eastAsia="ja-JP"/>
+              </w:rPr>
+              <w:t>Complete</w:t>
             </w:r>
           </w:p>
         </w:tc>
@@ -1389,10 +1399,10 @@
             <w:r>
               <w:rPr>
                 <w:rFonts w:ascii="Arial" w:hAnsi="Arial" w:cs="Arial"/>
-                <w:color w:val="FF0000"/>
-                <w:lang w:eastAsia="ja-JP"/>
-              </w:rPr>
-              <w:t>In progress</w:t>
+                <w:color w:val="00B050"/>
+                <w:lang w:eastAsia="ja-JP"/>
+              </w:rPr>
+              <w:t>Complete</w:t>
             </w:r>
           </w:p>
         </w:tc>
@@ -1570,10 +1580,10 @@
             <w:r>
               <w:rPr>
                 <w:rFonts w:ascii="Arial" w:hAnsi="Arial" w:cs="Arial"/>
-                <w:color w:val="FF0000"/>
-                <w:lang w:eastAsia="ja-JP"/>
-              </w:rPr>
-              <w:t>In progress</w:t>
+                <w:color w:val="00B050"/>
+                <w:lang w:eastAsia="ja-JP"/>
+              </w:rPr>
+              <w:t>Complete</w:t>
             </w:r>
           </w:p>
         </w:tc>
@@ -1718,10 +1728,10 @@
             <w:r>
               <w:rPr>
                 <w:rFonts w:ascii="Arial" w:hAnsi="Arial" w:cs="Arial"/>
-                <w:color w:val="FF0000"/>
-                <w:lang w:eastAsia="ja-JP"/>
-              </w:rPr>
-              <w:t>In progress</w:t>
+                <w:color w:val="00B050"/>
+                <w:lang w:eastAsia="ja-JP"/>
+              </w:rPr>
+              <w:t>Complete</w:t>
             </w:r>
           </w:p>
         </w:tc>
@@ -1858,20 +1868,11 @@
             <w:r>
               <w:rPr>
                 <w:rFonts w:ascii="Arial" w:hAnsi="Arial" w:cs="Arial"/>
-                <w:color w:val="FF0000"/>
+                <w:color w:val="00B050"/>
                 <w:lang w:eastAsia="ja-JP"/>
               </w:rPr>
               <w:lastRenderedPageBreak/>
-              <w:t xml:space="preserve">In </w:t>
-            </w:r>
-            <w:r>
-              <w:rPr>
-                <w:rFonts w:ascii="Arial" w:hAnsi="Arial" w:cs="Arial"/>
-                <w:color w:val="FF0000"/>
-                <w:lang w:eastAsia="ja-JP"/>
-              </w:rPr>
-              <w:lastRenderedPageBreak/>
-              <w:t>progress</w:t>
+              <w:t>Complete</w:t>
             </w:r>
           </w:p>
         </w:tc>
@@ -1883,7 +1884,6 @@
           </w:tcPr>
           <w:p>
             <w:r>
-              <w:lastRenderedPageBreak/>
               <w:t>Charnes</w:t>
             </w:r>
           </w:p>
@@ -2002,13 +2002,18 @@
             <w:noWrap/>
           </w:tcPr>
           <w:p>
-            <w:r>
-              <w:rPr>
-                <w:rFonts w:ascii="Arial" w:hAnsi="Arial" w:cs="Arial"/>
-                <w:color w:val="FF0000"/>
-                <w:lang w:eastAsia="ja-JP"/>
-              </w:rPr>
-              <w:t>In progress</w:t>
+            <w:pPr>
+              <w:rPr>
+                <w:color w:val="00B050"/>
+              </w:rPr>
+            </w:pPr>
+            <w:r>
+              <w:rPr>
+                <w:rFonts w:ascii="Arial" w:hAnsi="Arial" w:cs="Arial"/>
+                <w:color w:val="00B050"/>
+                <w:lang w:eastAsia="ja-JP"/>
+              </w:rPr>
+              <w:t>Complete</w:t>
             </w:r>
           </w:p>
         </w:tc>
@@ -2141,10 +2146,10 @@
             <w:r>
               <w:rPr>
                 <w:rFonts w:ascii="Arial" w:hAnsi="Arial" w:cs="Arial"/>
-                <w:color w:val="FF0000"/>
-                <w:lang w:eastAsia="ja-JP"/>
-              </w:rPr>
-              <w:t>Not started</w:t>
+                <w:color w:val="00B050"/>
+                <w:lang w:eastAsia="ja-JP"/>
+              </w:rPr>
+              <w:t>Complete</w:t>
             </w:r>
           </w:p>
         </w:tc>
@@ -2268,10 +2273,10 @@
             <w:r>
               <w:rPr>
                 <w:rFonts w:ascii="Arial" w:hAnsi="Arial" w:cs="Arial"/>
-                <w:color w:val="FF0000"/>
-                <w:lang w:eastAsia="ja-JP"/>
-              </w:rPr>
-              <w:t>Not started</w:t>
+                <w:color w:val="00B050"/>
+                <w:lang w:eastAsia="ja-JP"/>
+              </w:rPr>
+              <w:t>Complete</w:t>
             </w:r>
           </w:p>
         </w:tc>
@@ -2401,10 +2406,10 @@
             <w:r>
               <w:rPr>
                 <w:rFonts w:ascii="Arial" w:hAnsi="Arial" w:cs="Arial"/>
-                <w:color w:val="FF0000"/>
-                <w:lang w:eastAsia="ja-JP"/>
-              </w:rPr>
-              <w:t>Not started</w:t>
+                <w:color w:val="00B050"/>
+                <w:lang w:eastAsia="ja-JP"/>
+              </w:rPr>
+              <w:t>Complete</w:t>
             </w:r>
           </w:p>
         </w:tc>
@@ -2528,10 +2533,10 @@
             <w:r>
               <w:rPr>
                 <w:rFonts w:ascii="Arial" w:hAnsi="Arial" w:cs="Arial"/>
-                <w:color w:val="FF0000"/>
-                <w:lang w:eastAsia="ja-JP"/>
-              </w:rPr>
-              <w:t>Not started</w:t>
+                <w:color w:val="00B050"/>
+                <w:lang w:eastAsia="ja-JP"/>
+              </w:rPr>
+              <w:t>Complete</w:t>
             </w:r>
           </w:p>
         </w:tc>
@@ -2664,10 +2669,10 @@
             <w:r>
               <w:rPr>
                 <w:rFonts w:ascii="Arial" w:hAnsi="Arial" w:cs="Arial"/>
-                <w:color w:val="FF0000"/>
-                <w:lang w:eastAsia="ja-JP"/>
-              </w:rPr>
-              <w:t>In progress</w:t>
+                <w:color w:val="00B050"/>
+                <w:lang w:eastAsia="ja-JP"/>
+              </w:rPr>
+              <w:t>Complete</w:t>
             </w:r>
           </w:p>
         </w:tc>
@@ -2803,10 +2808,10 @@
             <w:r>
               <w:rPr>
                 <w:rFonts w:ascii="Arial" w:hAnsi="Arial" w:cs="Arial"/>
-                <w:color w:val="FF0000"/>
-                <w:lang w:eastAsia="ja-JP"/>
-              </w:rPr>
-              <w:t>In progress</w:t>
+                <w:color w:val="00B050"/>
+                <w:lang w:eastAsia="ja-JP"/>
+              </w:rPr>
+              <w:t>Complete</w:t>
             </w:r>
           </w:p>
         </w:tc>
@@ -2945,10 +2950,10 @@
             <w:r>
               <w:rPr>
                 <w:rFonts w:ascii="Arial" w:hAnsi="Arial" w:cs="Arial"/>
-                <w:color w:val="FF0000"/>
-                <w:lang w:eastAsia="ja-JP"/>
-              </w:rPr>
-              <w:t>In progress</w:t>
+                <w:color w:val="00B050"/>
+                <w:lang w:eastAsia="ja-JP"/>
+              </w:rPr>
+              <w:t>Complete</w:t>
             </w:r>
           </w:p>
         </w:tc>
@@ -3084,13 +3089,11 @@
             <w:r>
               <w:rPr>
                 <w:rFonts w:ascii="Arial" w:hAnsi="Arial" w:cs="Arial"/>
-                <w:color w:val="FF0000"/>
-                <w:lang w:eastAsia="ja-JP"/>
-              </w:rPr>
-              <w:t>In progress</w:t>
-            </w:r>
-            <w:bookmarkStart w:id="1" w:name="_GoBack"/>
-            <w:bookmarkEnd w:id="1"/>
+                <w:color w:val="00B050"/>
+                <w:lang w:eastAsia="ja-JP"/>
+              </w:rPr>
+              <w:t>Complete</w:t>
+            </w:r>
           </w:p>
         </w:tc>
         <w:tc>
@@ -3213,10 +3216,10 @@
             <w:r>
               <w:rPr>
                 <w:rFonts w:ascii="Arial" w:hAnsi="Arial" w:cs="Arial"/>
-                <w:color w:val="FF0000"/>
-                <w:lang w:eastAsia="ja-JP"/>
-              </w:rPr>
-              <w:t>Not started</w:t>
+                <w:color w:val="00B050"/>
+                <w:lang w:eastAsia="ja-JP"/>
+              </w:rPr>
+              <w:t>Complete</w:t>
             </w:r>
           </w:p>
         </w:tc>
@@ -3343,10 +3346,10 @@
             <w:r>
               <w:rPr>
                 <w:rFonts w:ascii="Arial" w:hAnsi="Arial" w:cs="Arial"/>
-                <w:color w:val="FF0000"/>
-                <w:lang w:eastAsia="ja-JP"/>
-              </w:rPr>
-              <w:t>Not started</w:t>
+                <w:color w:val="00B050"/>
+                <w:lang w:eastAsia="ja-JP"/>
+              </w:rPr>
+              <w:t>Complete</w:t>
             </w:r>
           </w:p>
         </w:tc>
@@ -3470,10 +3473,10 @@
             <w:r>
               <w:rPr>
                 <w:rFonts w:ascii="Arial" w:hAnsi="Arial" w:cs="Arial"/>
-                <w:color w:val="FF0000"/>
-                <w:lang w:eastAsia="ja-JP"/>
-              </w:rPr>
-              <w:t>Not started</w:t>
+                <w:color w:val="00B050"/>
+                <w:lang w:eastAsia="ja-JP"/>
+              </w:rPr>
+              <w:t>Complete</w:t>
             </w:r>
           </w:p>
         </w:tc>
@@ -3597,10 +3600,10 @@
             <w:r>
               <w:rPr>
                 <w:rFonts w:ascii="Arial" w:hAnsi="Arial" w:cs="Arial"/>
-                <w:color w:val="FF0000"/>
-                <w:lang w:eastAsia="ja-JP"/>
-              </w:rPr>
-              <w:t>Not started</w:t>
+                <w:color w:val="00B050"/>
+                <w:lang w:eastAsia="ja-JP"/>
+              </w:rPr>
+              <w:t>Complete</w:t>
             </w:r>
           </w:p>
         </w:tc>
@@ -3736,10 +3739,10 @@
             <w:r>
               <w:rPr>
                 <w:rFonts w:ascii="Arial" w:hAnsi="Arial" w:cs="Arial"/>
-                <w:color w:val="FF0000"/>
-                <w:lang w:eastAsia="ja-JP"/>
-              </w:rPr>
-              <w:t>Not started</w:t>
+                <w:color w:val="00B050"/>
+                <w:lang w:eastAsia="ja-JP"/>
+              </w:rPr>
+              <w:t>Complete</w:t>
             </w:r>
           </w:p>
         </w:tc>
@@ -3919,10 +3922,10 @@
             <w:r>
               <w:rPr>
                 <w:rFonts w:ascii="Arial" w:hAnsi="Arial" w:cs="Arial"/>
-                <w:color w:val="FF0000"/>
-                <w:lang w:eastAsia="ja-JP"/>
-              </w:rPr>
-              <w:t>Not started</w:t>
+                <w:color w:val="00B050"/>
+                <w:lang w:eastAsia="ja-JP"/>
+              </w:rPr>
+              <w:t>Complete</w:t>
             </w:r>
           </w:p>
         </w:tc>
@@ -4102,10 +4105,10 @@
             <w:r>
               <w:rPr>
                 <w:rFonts w:ascii="Arial" w:hAnsi="Arial" w:cs="Arial"/>
-                <w:color w:val="FF0000"/>
-                <w:lang w:eastAsia="ja-JP"/>
-              </w:rPr>
-              <w:t>Not started</w:t>
+                <w:color w:val="00B050"/>
+                <w:lang w:eastAsia="ja-JP"/>
+              </w:rPr>
+              <w:t>Complete</w:t>
             </w:r>
           </w:p>
         </w:tc>
@@ -4285,10 +4288,10 @@
             <w:r>
               <w:rPr>
                 <w:rFonts w:ascii="Arial" w:hAnsi="Arial" w:cs="Arial"/>
-                <w:color w:val="FF0000"/>
-                <w:lang w:eastAsia="ja-JP"/>
-              </w:rPr>
-              <w:t>Not started</w:t>
+                <w:color w:val="00B050"/>
+                <w:lang w:eastAsia="ja-JP"/>
+              </w:rPr>
+              <w:t>Complete</w:t>
             </w:r>
           </w:p>
         </w:tc>
@@ -4468,10 +4471,10 @@
             <w:r>
               <w:rPr>
                 <w:rFonts w:ascii="Arial" w:hAnsi="Arial" w:cs="Arial"/>
-                <w:color w:val="FF0000"/>
-                <w:lang w:eastAsia="ja-JP"/>
-              </w:rPr>
-              <w:t>Not started</w:t>
+                <w:color w:val="00B050"/>
+                <w:lang w:eastAsia="ja-JP"/>
+              </w:rPr>
+              <w:t>Complete</w:t>
             </w:r>
           </w:p>
         </w:tc>
@@ -4651,10 +4654,10 @@
             <w:r>
               <w:rPr>
                 <w:rFonts w:ascii="Arial" w:hAnsi="Arial" w:cs="Arial"/>
-                <w:color w:val="FF0000"/>
-                <w:lang w:eastAsia="ja-JP"/>
-              </w:rPr>
-              <w:t>Not started</w:t>
+                <w:color w:val="00B050"/>
+                <w:lang w:eastAsia="ja-JP"/>
+              </w:rPr>
+              <w:t>Complete</w:t>
             </w:r>
           </w:p>
         </w:tc>
@@ -4848,20 +4851,11 @@
             <w:r>
               <w:rPr>
                 <w:rFonts w:ascii="Arial" w:hAnsi="Arial" w:cs="Arial"/>
-                <w:color w:val="FF0000"/>
+                <w:color w:val="00B050"/>
                 <w:lang w:eastAsia="ja-JP"/>
               </w:rPr>
               <w:lastRenderedPageBreak/>
-              <w:t xml:space="preserve">Not </w:t>
-            </w:r>
-            <w:r>
-              <w:rPr>
-                <w:rFonts w:ascii="Arial" w:hAnsi="Arial" w:cs="Arial"/>
-                <w:color w:val="FF0000"/>
-                <w:lang w:eastAsia="ja-JP"/>
-              </w:rPr>
-              <w:lastRenderedPageBreak/>
-              <w:t>started</w:t>
+              <w:t>Complete</w:t>
             </w:r>
           </w:p>
         </w:tc>
@@ -4886,7 +4880,6 @@
                 <w:rFonts w:ascii="Arial" w:hAnsi="Arial" w:cs="Arial"/>
                 <w:lang w:eastAsia="ja-JP"/>
               </w:rPr>
-              <w:lastRenderedPageBreak/>
               <w:t>Aaron</w:t>
             </w:r>
           </w:p>
@@ -5044,10 +5037,10 @@
             <w:r>
               <w:rPr>
                 <w:rFonts w:ascii="Arial" w:hAnsi="Arial" w:cs="Arial"/>
-                <w:color w:val="FF0000"/>
-                <w:lang w:eastAsia="ja-JP"/>
-              </w:rPr>
-              <w:t>Not started</w:t>
+                <w:color w:val="00B050"/>
+                <w:lang w:eastAsia="ja-JP"/>
+              </w:rPr>
+              <w:t>Complete</w:t>
             </w:r>
           </w:p>
         </w:tc>
@@ -5215,10 +5208,10 @@
             <w:r>
               <w:rPr>
                 <w:rFonts w:ascii="Arial" w:hAnsi="Arial" w:cs="Arial"/>
-                <w:color w:val="FF0000"/>
-                <w:lang w:eastAsia="ja-JP"/>
-              </w:rPr>
-              <w:t>Not started</w:t>
+                <w:color w:val="00B050"/>
+                <w:lang w:eastAsia="ja-JP"/>
+              </w:rPr>
+              <w:t>Complete</w:t>
             </w:r>
           </w:p>
         </w:tc>
@@ -5403,10 +5396,10 @@
             <w:r>
               <w:rPr>
                 <w:rFonts w:ascii="Arial" w:hAnsi="Arial" w:cs="Arial"/>
-                <w:color w:val="FF0000"/>
-                <w:lang w:eastAsia="ja-JP"/>
-              </w:rPr>
-              <w:t>Not started</w:t>
+                <w:color w:val="00B050"/>
+                <w:lang w:eastAsia="ja-JP"/>
+              </w:rPr>
+              <w:t>Complete</w:t>
             </w:r>
           </w:p>
         </w:tc>
@@ -5569,9 +5562,9 @@
         <w:tblLook w:val="01E0" w:firstRow="1" w:lastRow="1" w:firstColumn="1" w:lastColumn="1" w:noHBand="0" w:noVBand="0"/>
       </w:tblPr>
       <w:tblGrid>
-        <w:gridCol w:w="3115"/>
+        <w:gridCol w:w="3116"/>
         <w:gridCol w:w="1431"/>
-        <w:gridCol w:w="4804"/>
+        <w:gridCol w:w="4803"/>
       </w:tblGrid>
       <w:tr>
         <w:tc>
@@ -5696,6 +5689,9 @@
               <w:pStyle w:val="BodyText"/>
               <w:ind w:left="0"/>
             </w:pPr>
+            <w:r>
+              <w:t>None</w:t>
+            </w:r>
           </w:p>
         </w:tc>
         <w:tc>
@@ -5712,7 +5708,16 @@
             <w:pPr>
               <w:pStyle w:val="BodyText"/>
               <w:ind w:left="0"/>
-            </w:pPr>
+              <w:rPr>
+                <w:color w:val="00B050"/>
+              </w:rPr>
+            </w:pPr>
+            <w:r>
+              <w:rPr>
+                <w:color w:val="00B050"/>
+              </w:rPr>
+              <w:t>Closed</w:t>
+            </w:r>
           </w:p>
         </w:tc>
         <w:tc>
@@ -5804,6 +5809,8 @@
                 <w:iCs/>
               </w:rPr>
             </w:pPr>
+            <w:bookmarkStart w:id="1" w:name="_GoBack"/>
+            <w:bookmarkEnd w:id="1"/>
           </w:p>
         </w:tc>
       </w:tr>
@@ -5909,6 +5916,11 @@
       </w:r>
       <w:r>
         <w:t>bjectives</w:t>
+      </w:r>
+    </w:p>
+    <w:p>
+      <w:r>
+        <w:t>All objectives met in time with nothing outstanding</w:t>
       </w:r>
     </w:p>
     <w:p>
@@ -5945,6 +5957,11 @@
       </w:r>
     </w:p>
     <w:p>
+      <w:r>
+        <w:t>All work items were completed on time and in the estimated timeframe</w:t>
+      </w:r>
+    </w:p>
+    <w:p>
       <w:pPr>
         <w:pStyle w:val="Heading2"/>
         <w:numPr>
@@ -5960,6 +5977,11 @@
       </w:r>
       <w:r>
         <w:t>esults</w:t>
+      </w:r>
+    </w:p>
+    <w:p>
+      <w:r>
+        <w:t>All team members completed their goals and finished all work items</w:t>
       </w:r>
     </w:p>
     <w:p>
@@ -6077,11 +6099,21 @@
           <w:r>
             <w:sym w:font="Symbol" w:char="F0D3"/>
           </w:r>
-          <w:fldSimple w:instr=" DOCPROPERTY &quot;Company&quot;  \* MERGEFORMAT ">
-            <w:r>
-              <w:t>&lt;Company Name&gt;</w:t>
-            </w:r>
-          </w:fldSimple>
+          <w:r>
+            <w:fldChar w:fldCharType="begin"/>
+          </w:r>
+          <w:r>
+            <w:instrText xml:space="preserve"> DOCPROPERTY "Company"  \* MERGEFORMAT </w:instrText>
+          </w:r>
+          <w:r>
+            <w:fldChar w:fldCharType="separate"/>
+          </w:r>
+          <w:r>
+            <w:t>&lt;Company Name&gt;</w:t>
+          </w:r>
+          <w:r>
+            <w:fldChar w:fldCharType="end"/>
+          </w:r>
           <w:r>
             <w:t xml:space="preserve">, </w:t>
           </w:r>
@@ -6280,11 +6312,21 @@
           <w:tcW w:w="6379" w:type="dxa"/>
         </w:tcPr>
         <w:p>
-          <w:fldSimple w:instr=" TITLE  \* MERGEFORMAT ">
-            <w:r>
-              <w:t>Iteration Plan</w:t>
-            </w:r>
-          </w:fldSimple>
+          <w:r>
+            <w:fldChar w:fldCharType="begin"/>
+          </w:r>
+          <w:r>
+            <w:instrText xml:space="preserve"> TITLE  \* MERGEFORMAT </w:instrText>
+          </w:r>
+          <w:r>
+            <w:fldChar w:fldCharType="separate"/>
+          </w:r>
+          <w:r>
+            <w:t>Iteration Plan</w:t>
+          </w:r>
+          <w:r>
+            <w:fldChar w:fldCharType="end"/>
+          </w:r>
         </w:p>
       </w:tc>
       <w:tc>

</xml_diff>